<commit_message>
SRS auto formatted table
</commit_message>
<xml_diff>
--- a/documentation/SRS--AAPlus.docx
+++ b/documentation/SRS--AAPlus.docx
@@ -134,8 +134,18 @@
           <w:sz w:val="24"/>
           <w:szCs w:val="24"/>
         </w:rPr>
-        <w:t>Robert Airth</w:t>
-      </w:r>
+        <w:t xml:space="preserve">Robert </w:t>
+      </w:r>
+      <w:proofErr w:type="spellStart"/>
+      <w:r>
+        <w:rPr>
+          <w:b/>
+          <w:sz w:val="24"/>
+          <w:szCs w:val="24"/>
+        </w:rPr>
+        <w:t>Airth</w:t>
+      </w:r>
+      <w:proofErr w:type="spellEnd"/>
       <w:r>
         <w:rPr>
           <w:b/>
@@ -161,8 +171,18 @@
           <w:szCs w:val="24"/>
         </w:rPr>
         <w:br/>
-        <w:t>Cristian Puac</w:t>
-      </w:r>
+        <w:t xml:space="preserve">Cristian </w:t>
+      </w:r>
+      <w:proofErr w:type="spellStart"/>
+      <w:r>
+        <w:rPr>
+          <w:b/>
+          <w:sz w:val="24"/>
+          <w:szCs w:val="24"/>
+        </w:rPr>
+        <w:t>Puac</w:t>
+      </w:r>
+      <w:proofErr w:type="spellEnd"/>
     </w:p>
     <w:p>
       <w:pPr>
@@ -257,8 +277,6 @@
           <w:szCs w:val="36"/>
         </w:rPr>
       </w:pPr>
-      <w:bookmarkStart w:id="0" w:name="_gjdgxs" w:colFirst="0" w:colLast="0"/>
-      <w:bookmarkEnd w:id="0"/>
       <w:r>
         <w:rPr>
           <w:b/>
@@ -271,1236 +289,1933 @@
     </w:p>
     <w:sdt>
       <w:sdtPr>
-        <w:id w:val="977648468"/>
+        <w:id w:val="201681814"/>
         <w:docPartObj>
           <w:docPartGallery w:val="Table of Contents"/>
           <w:docPartUnique/>
         </w:docPartObj>
       </w:sdtPr>
-      <w:sdtEndPr/>
+      <w:sdtEndPr>
+        <w:rPr>
+          <w:rFonts w:ascii="Arial" w:eastAsia="Arial" w:hAnsi="Arial" w:cs="Arial"/>
+          <w:b/>
+          <w:bCs/>
+          <w:noProof/>
+          <w:color w:val="auto"/>
+          <w:sz w:val="22"/>
+          <w:szCs w:val="22"/>
+          <w:lang w:val="en"/>
+        </w:rPr>
+      </w:sdtEndPr>
       <w:sdtContent>
         <w:p>
           <w:pPr>
+            <w:pStyle w:val="TOCHeading"/>
+          </w:pPr>
+          <w:r>
+            <w:t>Contents</w:t>
+          </w:r>
+        </w:p>
+        <w:p>
+          <w:pPr>
+            <w:pStyle w:val="TOC1"/>
             <w:tabs>
-              <w:tab w:val="left" w:pos="360"/>
-              <w:tab w:val="right" w:pos="9360"/>
+              <w:tab w:val="right" w:leader="dot" w:pos="9350"/>
             </w:tabs>
-            <w:spacing w:before="60" w:line="220" w:lineRule="auto"/>
-            <w:ind w:left="360"/>
-            <w:jc w:val="both"/>
             <w:rPr>
-              <w:b/>
-              <w:sz w:val="24"/>
-              <w:szCs w:val="24"/>
+              <w:rFonts w:asciiTheme="minorHAnsi" w:eastAsiaTheme="minorEastAsia" w:hAnsiTheme="minorHAnsi" w:cstheme="minorBidi"/>
+              <w:noProof/>
+              <w:lang w:val="en-US"/>
             </w:rPr>
           </w:pPr>
           <w:r>
             <w:fldChar w:fldCharType="begin"/>
           </w:r>
           <w:r>
-            <w:instrText xml:space="preserve"> TOC \h \u \z </w:instrText>
+            <w:instrText xml:space="preserve"> TOC \o "1-3" \h \z \u </w:instrText>
           </w:r>
           <w:r>
             <w:fldChar w:fldCharType="separate"/>
           </w:r>
-          <w:r>
-            <w:rPr>
-              <w:b/>
-              <w:sz w:val="24"/>
-              <w:szCs w:val="24"/>
-            </w:rPr>
-            <w:t>Table of Contents</w:t>
-          </w:r>
-          <w:r>
-            <w:rPr>
-              <w:b/>
-              <w:sz w:val="24"/>
-              <w:szCs w:val="24"/>
-            </w:rPr>
-            <w:tab/>
-          </w:r>
-          <w:r>
-            <w:fldChar w:fldCharType="begin"/>
-          </w:r>
-          <w:r>
-            <w:instrText xml:space="preserve"> HYPERLINK \l "_gjdgxs" </w:instrText>
-          </w:r>
-          <w:r>
-            <w:fldChar w:fldCharType="separate"/>
-          </w:r>
-          <w:r>
-            <w:rPr>
-              <w:b/>
-              <w:sz w:val="24"/>
-              <w:szCs w:val="24"/>
-            </w:rPr>
-            <w:t>ii</w:t>
-          </w:r>
-        </w:p>
-        <w:p>
-          <w:pPr>
-            <w:tabs>
-              <w:tab w:val="left" w:pos="360"/>
-              <w:tab w:val="right" w:pos="9360"/>
-            </w:tabs>
-            <w:spacing w:before="60" w:line="220" w:lineRule="auto"/>
-            <w:ind w:left="360"/>
-            <w:jc w:val="both"/>
-            <w:rPr>
-              <w:b/>
-              <w:sz w:val="24"/>
-              <w:szCs w:val="24"/>
-            </w:rPr>
-          </w:pPr>
-          <w:r>
-            <w:fldChar w:fldCharType="end"/>
-          </w:r>
-          <w:r>
-            <w:rPr>
-              <w:b/>
-              <w:sz w:val="24"/>
-              <w:szCs w:val="24"/>
-            </w:rPr>
-            <w:t>Revision History</w:t>
-          </w:r>
-          <w:r>
-            <w:rPr>
-              <w:b/>
-              <w:sz w:val="24"/>
-              <w:szCs w:val="24"/>
-            </w:rPr>
-            <w:tab/>
-          </w:r>
-          <w:r>
-            <w:fldChar w:fldCharType="begin"/>
-          </w:r>
-          <w:r>
-            <w:instrText xml:space="preserve"> HYPERLINK \l "_30j0zll" </w:instrText>
-          </w:r>
-          <w:r>
-            <w:fldChar w:fldCharType="separate"/>
-          </w:r>
-          <w:r>
-            <w:rPr>
-              <w:b/>
-              <w:sz w:val="24"/>
-              <w:szCs w:val="24"/>
-            </w:rPr>
-            <w:t>ii</w:t>
-          </w:r>
-        </w:p>
-        <w:p>
-          <w:pPr>
-            <w:tabs>
-              <w:tab w:val="left" w:pos="360"/>
-              <w:tab w:val="right" w:pos="9360"/>
-            </w:tabs>
-            <w:spacing w:before="60" w:line="220" w:lineRule="auto"/>
-            <w:ind w:left="360"/>
-            <w:jc w:val="both"/>
-            <w:rPr>
-              <w:b/>
-              <w:sz w:val="24"/>
-              <w:szCs w:val="24"/>
-            </w:rPr>
-          </w:pPr>
-          <w:r>
-            <w:fldChar w:fldCharType="end"/>
-          </w:r>
-          <w:r>
-            <w:rPr>
-              <w:b/>
-              <w:sz w:val="24"/>
-              <w:szCs w:val="24"/>
-            </w:rPr>
-            <w:t>1.</w:t>
-          </w:r>
-          <w:r>
-            <w:rPr>
-              <w:b/>
-              <w:sz w:val="24"/>
-              <w:szCs w:val="24"/>
-            </w:rPr>
-            <w:tab/>
-            <w:t>Introduction</w:t>
-          </w:r>
-          <w:r>
-            <w:rPr>
-              <w:b/>
-              <w:sz w:val="24"/>
-              <w:szCs w:val="24"/>
-            </w:rPr>
-            <w:tab/>
-          </w:r>
-          <w:r>
-            <w:fldChar w:fldCharType="begin"/>
-          </w:r>
-          <w:r>
-            <w:instrText xml:space="preserve"> HYPERLINK \l "_1fob9te" </w:instrText>
-          </w:r>
-          <w:r>
-            <w:fldChar w:fldCharType="separate"/>
-          </w:r>
-          <w:r>
-            <w:rPr>
-              <w:b/>
-              <w:sz w:val="24"/>
-              <w:szCs w:val="24"/>
-            </w:rPr>
-            <w:t>1</w:t>
-          </w:r>
-        </w:p>
-        <w:p>
-          <w:pPr>
-            <w:tabs>
-              <w:tab w:val="right" w:pos="9360"/>
-              <w:tab w:val="left" w:pos="720"/>
-            </w:tabs>
-            <w:spacing w:line="220" w:lineRule="auto"/>
-            <w:ind w:left="270"/>
-            <w:jc w:val="both"/>
-          </w:pPr>
-          <w:r>
-            <w:fldChar w:fldCharType="end"/>
-          </w:r>
-          <w:r>
-            <w:t>1.1</w:t>
-          </w:r>
-          <w:r>
-            <w:tab/>
-            <w:t>Purpose</w:t>
-          </w:r>
-          <w:r>
-            <w:tab/>
-          </w:r>
-          <w:r>
-            <w:fldChar w:fldCharType="begin"/>
-          </w:r>
-          <w:r>
-            <w:instrText xml:space="preserve"> HYPERLINK \l "_3znysh7" </w:instrText>
-          </w:r>
-          <w:r>
-            <w:fldChar w:fldCharType="separate"/>
-          </w:r>
-          <w:r>
-            <w:t>1</w:t>
-          </w:r>
-        </w:p>
-        <w:p>
-          <w:pPr>
-            <w:tabs>
-              <w:tab w:val="right" w:pos="9360"/>
-              <w:tab w:val="left" w:pos="720"/>
-            </w:tabs>
-            <w:spacing w:line="220" w:lineRule="auto"/>
-            <w:ind w:left="270"/>
-            <w:jc w:val="both"/>
-          </w:pPr>
-          <w:r>
-            <w:fldChar w:fldCharType="end"/>
-          </w:r>
-          <w:r>
-            <w:t>1.2   Intended Audience and Reading Suggestions</w:t>
-          </w:r>
-          <w:r>
-            <w:tab/>
-          </w:r>
-          <w:r>
-            <w:fldChar w:fldCharType="begin"/>
-          </w:r>
-          <w:r>
-            <w:instrText xml:space="preserve"> HYPERLINK \l "_2et92p0" </w:instrText>
-          </w:r>
-          <w:r>
-            <w:fldChar w:fldCharType="separate"/>
-          </w:r>
-          <w:r>
-            <w:t>1</w:t>
-          </w:r>
-        </w:p>
-        <w:p>
-          <w:pPr>
-            <w:tabs>
-              <w:tab w:val="right" w:pos="9360"/>
-              <w:tab w:val="left" w:pos="720"/>
-            </w:tabs>
-            <w:spacing w:line="220" w:lineRule="auto"/>
-            <w:ind w:left="270"/>
-            <w:jc w:val="both"/>
-          </w:pPr>
-          <w:r>
-            <w:fldChar w:fldCharType="end"/>
-          </w:r>
-          <w:r>
-            <w:t>1.3</w:t>
-          </w:r>
-          <w:r>
-            <w:tab/>
-            <w:t>Product Scope</w:t>
-          </w:r>
-          <w:r>
-            <w:tab/>
-          </w:r>
-          <w:r>
-            <w:fldChar w:fldCharType="begin"/>
-          </w:r>
-          <w:r>
-            <w:instrText xml:space="preserve"> HYPERLINK \l "_tyjcwt" </w:instrText>
-          </w:r>
-          <w:r>
-            <w:fldChar w:fldCharType="separate"/>
-          </w:r>
-          <w:r>
-            <w:t>1</w:t>
-          </w:r>
-        </w:p>
-        <w:p>
-          <w:pPr>
-            <w:tabs>
-              <w:tab w:val="left" w:pos="360"/>
-              <w:tab w:val="right" w:pos="9360"/>
-            </w:tabs>
-            <w:spacing w:before="60" w:line="220" w:lineRule="auto"/>
-            <w:ind w:left="360"/>
-            <w:jc w:val="both"/>
-            <w:rPr>
-              <w:b/>
-              <w:sz w:val="24"/>
-              <w:szCs w:val="24"/>
-            </w:rPr>
-          </w:pPr>
-          <w:r>
-            <w:fldChar w:fldCharType="end"/>
-          </w:r>
-          <w:r>
-            <w:rPr>
-              <w:b/>
-              <w:sz w:val="24"/>
-              <w:szCs w:val="24"/>
-            </w:rPr>
-            <w:t>2.</w:t>
-          </w:r>
-          <w:r>
-            <w:rPr>
-              <w:b/>
-              <w:sz w:val="24"/>
-              <w:szCs w:val="24"/>
-            </w:rPr>
-            <w:tab/>
-            <w:t>Overall Description</w:t>
-          </w:r>
-          <w:r>
-            <w:rPr>
-              <w:b/>
-              <w:sz w:val="24"/>
-              <w:szCs w:val="24"/>
-            </w:rPr>
-            <w:tab/>
-            <w:t>1</w:t>
-          </w:r>
-          <w:r>
-            <w:fldChar w:fldCharType="begin"/>
-          </w:r>
-          <w:r>
-            <w:instrText xml:space="preserve"> HYPERLINK \l "_4d34og8" </w:instrText>
-          </w:r>
-          <w:r>
-            <w:fldChar w:fldCharType="separate"/>
-          </w:r>
-        </w:p>
-        <w:p>
-          <w:pPr>
-            <w:tabs>
-              <w:tab w:val="right" w:pos="9360"/>
-              <w:tab w:val="left" w:pos="720"/>
-            </w:tabs>
-            <w:spacing w:line="220" w:lineRule="auto"/>
-            <w:ind w:left="270"/>
-            <w:jc w:val="both"/>
-          </w:pPr>
-          <w:r>
-            <w:fldChar w:fldCharType="end"/>
-          </w:r>
-          <w:r>
-            <w:t>2.1</w:t>
-          </w:r>
-          <w:r>
-            <w:tab/>
-            <w:t>Product Perspective</w:t>
-          </w:r>
-          <w:r>
-            <w:tab/>
-            <w:t>1</w:t>
-          </w:r>
-          <w:r>
-            <w:fldChar w:fldCharType="begin"/>
-          </w:r>
-          <w:r>
-            <w:instrText xml:space="preserve"> HYPERLINK \l "_2s8eyo1" </w:instrText>
-          </w:r>
-          <w:r>
-            <w:fldChar w:fldCharType="separate"/>
-          </w:r>
-        </w:p>
-        <w:p>
-          <w:pPr>
-            <w:tabs>
-              <w:tab w:val="right" w:pos="9360"/>
-              <w:tab w:val="left" w:pos="720"/>
-            </w:tabs>
-            <w:spacing w:line="220" w:lineRule="auto"/>
-            <w:ind w:left="270"/>
-            <w:jc w:val="both"/>
-          </w:pPr>
-          <w:r>
-            <w:fldChar w:fldCharType="end"/>
-          </w:r>
-          <w:r>
-            <w:t>2.2</w:t>
-          </w:r>
-          <w:r>
-            <w:tab/>
-            <w:t>Product Functions</w:t>
-          </w:r>
-          <w:r>
-            <w:tab/>
-            <w:t>1</w:t>
-          </w:r>
-          <w:r>
-            <w:fldChar w:fldCharType="begin"/>
-          </w:r>
-          <w:r>
-            <w:instrText xml:space="preserve"> HYPERLINK \l "_17dp8vu" </w:instrText>
-          </w:r>
-          <w:r>
-            <w:fldChar w:fldCharType="separate"/>
-          </w:r>
-        </w:p>
-        <w:p>
-          <w:pPr>
-            <w:tabs>
-              <w:tab w:val="right" w:pos="9360"/>
-              <w:tab w:val="left" w:pos="720"/>
-            </w:tabs>
-            <w:spacing w:line="220" w:lineRule="auto"/>
-            <w:ind w:left="270"/>
-            <w:jc w:val="both"/>
-          </w:pPr>
-          <w:r>
-            <w:fldChar w:fldCharType="end"/>
-          </w:r>
-          <w:r>
-            <w:t>2.3</w:t>
-          </w:r>
-          <w:r>
-            <w:tab/>
-            <w:t>User Classes and Characteristics</w:t>
-          </w:r>
-          <w:r>
-            <w:tab/>
-          </w:r>
-          <w:r>
-            <w:fldChar w:fldCharType="begin"/>
-          </w:r>
-          <w:r>
-            <w:instrText xml:space="preserve"> HYPERLINK \l "_3rdcrjn" </w:instrText>
-          </w:r>
-          <w:r>
-            <w:fldChar w:fldCharType="separate"/>
-          </w:r>
-          <w:r>
-            <w:t>2</w:t>
-          </w:r>
-        </w:p>
-        <w:p>
-          <w:pPr>
-            <w:tabs>
-              <w:tab w:val="right" w:pos="9360"/>
-              <w:tab w:val="left" w:pos="720"/>
-            </w:tabs>
-            <w:spacing w:line="220" w:lineRule="auto"/>
-            <w:ind w:left="270"/>
-            <w:jc w:val="both"/>
-          </w:pPr>
-          <w:r>
-            <w:fldChar w:fldCharType="end"/>
-          </w:r>
-          <w:r>
-            <w:t>2.4</w:t>
-          </w:r>
-          <w:r>
-            <w:tab/>
-            <w:t>Operating Environment</w:t>
-          </w:r>
-          <w:r>
-            <w:tab/>
-          </w:r>
-          <w:r>
-            <w:fldChar w:fldCharType="begin"/>
-          </w:r>
-          <w:r>
-            <w:instrText xml:space="preserve"> HYPERLINK \l "_26in1rg" </w:instrText>
-          </w:r>
-          <w:r>
-            <w:fldChar w:fldCharType="separate"/>
-          </w:r>
-          <w:r>
-            <w:t>2</w:t>
-          </w:r>
-        </w:p>
-        <w:p>
-          <w:pPr>
-            <w:tabs>
-              <w:tab w:val="right" w:pos="9360"/>
-              <w:tab w:val="left" w:pos="720"/>
-            </w:tabs>
-            <w:spacing w:line="220" w:lineRule="auto"/>
-            <w:ind w:left="270"/>
-            <w:jc w:val="both"/>
-          </w:pPr>
-          <w:r>
-            <w:fldChar w:fldCharType="end"/>
-          </w:r>
-          <w:r>
-            <w:t>2.5</w:t>
-          </w:r>
-          <w:r>
-            <w:tab/>
-            <w:t>Design and Implementation Constraints</w:t>
-          </w:r>
-          <w:r>
-            <w:tab/>
-          </w:r>
-          <w:r>
-            <w:fldChar w:fldCharType="begin"/>
-          </w:r>
-          <w:r>
-            <w:instrText xml:space="preserve"> PAGEREF _lnxbz9 \h </w:instrText>
-          </w:r>
-          <w:r>
-            <w:fldChar w:fldCharType="separate"/>
-          </w:r>
-          <w:r>
-            <w:t>2</w:t>
-          </w:r>
-          <w:hyperlink w:anchor="_1ksv4uv" w:history="1"/>
-        </w:p>
-        <w:p>
-          <w:pPr>
-            <w:tabs>
-              <w:tab w:val="left" w:pos="360"/>
-              <w:tab w:val="right" w:pos="9360"/>
-            </w:tabs>
-            <w:spacing w:before="60" w:line="220" w:lineRule="auto"/>
-            <w:ind w:left="360"/>
-            <w:jc w:val="both"/>
-            <w:rPr>
-              <w:b/>
-              <w:sz w:val="24"/>
-              <w:szCs w:val="24"/>
-            </w:rPr>
-          </w:pPr>
-          <w:r>
-            <w:fldChar w:fldCharType="end"/>
-          </w:r>
-          <w:r>
-            <w:rPr>
-              <w:b/>
-              <w:sz w:val="24"/>
-              <w:szCs w:val="24"/>
-            </w:rPr>
-            <w:t>3.</w:t>
-          </w:r>
-          <w:r>
-            <w:rPr>
-              <w:b/>
-              <w:sz w:val="24"/>
-              <w:szCs w:val="24"/>
-            </w:rPr>
-            <w:tab/>
-            <w:t>External Interface Requirements</w:t>
-          </w:r>
-          <w:r>
-            <w:rPr>
-              <w:b/>
-              <w:sz w:val="24"/>
-              <w:szCs w:val="24"/>
-            </w:rPr>
-            <w:tab/>
-            <w:t>2</w:t>
-          </w:r>
-          <w:r>
-            <w:fldChar w:fldCharType="begin"/>
-          </w:r>
-          <w:r>
-            <w:instrText xml:space="preserve"> HYPERLINK \l "_44sinio" </w:instrText>
-          </w:r>
-          <w:r>
-            <w:fldChar w:fldCharType="separate"/>
-          </w:r>
-        </w:p>
-        <w:p>
-          <w:pPr>
-            <w:tabs>
-              <w:tab w:val="right" w:pos="9360"/>
-              <w:tab w:val="left" w:pos="720"/>
-            </w:tabs>
-            <w:spacing w:line="220" w:lineRule="auto"/>
-            <w:ind w:left="270"/>
-            <w:jc w:val="both"/>
-          </w:pPr>
-          <w:r>
-            <w:fldChar w:fldCharType="end"/>
-          </w:r>
-          <w:r>
-            <w:t>3.1</w:t>
-          </w:r>
-          <w:r>
-            <w:tab/>
-            <w:t>User Interfaces</w:t>
-          </w:r>
-          <w:r>
-            <w:tab/>
-            <w:t>2</w:t>
-          </w:r>
-          <w:r>
-            <w:fldChar w:fldCharType="begin"/>
-          </w:r>
-          <w:r>
-            <w:instrText xml:space="preserve"> HYPERLINK \l "_2jxsxqh" </w:instrText>
-          </w:r>
-          <w:r>
-            <w:fldChar w:fldCharType="separate"/>
-          </w:r>
-        </w:p>
-        <w:p>
-          <w:pPr>
-            <w:tabs>
-              <w:tab w:val="right" w:pos="9360"/>
-              <w:tab w:val="left" w:pos="720"/>
-            </w:tabs>
-            <w:spacing w:line="220" w:lineRule="auto"/>
-            <w:ind w:left="270"/>
-            <w:jc w:val="both"/>
-          </w:pPr>
-          <w:r>
-            <w:fldChar w:fldCharType="end"/>
-          </w:r>
-          <w:r>
-            <w:t>3.2</w:t>
-          </w:r>
-          <w:r>
-            <w:tab/>
-            <w:t>Hardware Interfaces</w:t>
-          </w:r>
-          <w:r>
-            <w:tab/>
-            <w:t>3</w:t>
-          </w:r>
-          <w:r>
-            <w:fldChar w:fldCharType="begin"/>
-          </w:r>
-          <w:r>
-            <w:instrText xml:space="preserve"> HYPERLINK \l "_z337ya" </w:instrText>
-          </w:r>
-          <w:r>
-            <w:fldChar w:fldCharType="separate"/>
-          </w:r>
-        </w:p>
-        <w:p>
-          <w:pPr>
-            <w:tabs>
-              <w:tab w:val="right" w:pos="9360"/>
-              <w:tab w:val="left" w:pos="720"/>
-            </w:tabs>
-            <w:spacing w:line="220" w:lineRule="auto"/>
-            <w:ind w:left="270"/>
-            <w:jc w:val="both"/>
-          </w:pPr>
-          <w:r>
-            <w:fldChar w:fldCharType="end"/>
-          </w:r>
-          <w:r>
-            <w:t>3.3</w:t>
-          </w:r>
-          <w:r>
-            <w:tab/>
-            <w:t>Communications Interfaces</w:t>
-          </w:r>
-          <w:r>
-            <w:tab/>
-          </w:r>
-          <w:r>
-            <w:fldChar w:fldCharType="begin"/>
-          </w:r>
-          <w:r>
-            <w:instrText xml:space="preserve"> HYPERLINK \l "_1y810tw" </w:instrText>
-          </w:r>
-          <w:r>
-            <w:fldChar w:fldCharType="separate"/>
-          </w:r>
-          <w:r>
-            <w:t>3</w:t>
-          </w:r>
-        </w:p>
-        <w:p>
-          <w:pPr>
-            <w:tabs>
-              <w:tab w:val="left" w:pos="360"/>
-              <w:tab w:val="right" w:pos="9360"/>
-            </w:tabs>
-            <w:spacing w:before="60" w:line="220" w:lineRule="auto"/>
-            <w:ind w:left="360"/>
-            <w:jc w:val="both"/>
-            <w:rPr>
-              <w:b/>
-              <w:sz w:val="24"/>
-              <w:szCs w:val="24"/>
-            </w:rPr>
-          </w:pPr>
-          <w:r>
-            <w:fldChar w:fldCharType="end"/>
-          </w:r>
-          <w:r>
-            <w:rPr>
-              <w:b/>
-              <w:sz w:val="24"/>
-              <w:szCs w:val="24"/>
-            </w:rPr>
-            <w:t>4.</w:t>
-          </w:r>
-          <w:r>
-            <w:rPr>
-              <w:b/>
-              <w:sz w:val="24"/>
-              <w:szCs w:val="24"/>
-            </w:rPr>
-            <w:tab/>
-            <w:t>System Features</w:t>
-          </w:r>
-          <w:r>
-            <w:rPr>
-              <w:b/>
-              <w:sz w:val="24"/>
-              <w:szCs w:val="24"/>
-            </w:rPr>
-            <w:tab/>
-            <w:t>3</w:t>
-          </w:r>
-          <w:r>
-            <w:fldChar w:fldCharType="begin"/>
-          </w:r>
-          <w:r>
-            <w:instrText xml:space="preserve"> HYPERLINK \l "_4i7ojhp" </w:instrText>
-          </w:r>
-          <w:r>
-            <w:fldChar w:fldCharType="separate"/>
-          </w:r>
-        </w:p>
-        <w:p>
-          <w:pPr>
-            <w:tabs>
-              <w:tab w:val="right" w:pos="9360"/>
-              <w:tab w:val="left" w:pos="720"/>
-            </w:tabs>
-            <w:spacing w:line="220" w:lineRule="auto"/>
-            <w:ind w:left="270"/>
-            <w:jc w:val="both"/>
-          </w:pPr>
-          <w:r>
-            <w:fldChar w:fldCharType="end"/>
-          </w:r>
-          <w:r>
-            <w:t>4.1</w:t>
-          </w:r>
-          <w:r>
-            <w:tab/>
-            <w:t>Lead Event Organizer</w:t>
-          </w:r>
-          <w:r>
-            <w:tab/>
-            <w:t>3</w:t>
-          </w:r>
-        </w:p>
-        <w:p>
-          <w:pPr>
-            <w:tabs>
-              <w:tab w:val="right" w:pos="9360"/>
-              <w:tab w:val="left" w:pos="720"/>
-            </w:tabs>
-            <w:spacing w:line="220" w:lineRule="auto"/>
-            <w:ind w:left="270"/>
-            <w:jc w:val="both"/>
-          </w:pPr>
-          <w:r>
-            <w:tab/>
-            <w:t>4.1.1 Description and Priority</w:t>
-          </w:r>
-          <w:r>
-            <w:tab/>
-            <w:t>3</w:t>
-          </w:r>
-        </w:p>
-        <w:p>
-          <w:pPr>
-            <w:tabs>
-              <w:tab w:val="right" w:pos="9360"/>
-              <w:tab w:val="left" w:pos="720"/>
-            </w:tabs>
-            <w:spacing w:line="220" w:lineRule="auto"/>
-            <w:ind w:left="270"/>
-            <w:jc w:val="both"/>
-          </w:pPr>
-          <w:r>
-            <w:tab/>
-            <w:t>4.1.2 Stimulus/Response Sequences</w:t>
-          </w:r>
-          <w:r>
-            <w:tab/>
-            <w:t>3</w:t>
-          </w:r>
-        </w:p>
-        <w:p>
-          <w:pPr>
-            <w:tabs>
-              <w:tab w:val="right" w:pos="9360"/>
-              <w:tab w:val="left" w:pos="720"/>
-            </w:tabs>
-            <w:spacing w:line="220" w:lineRule="auto"/>
-            <w:ind w:left="270"/>
-            <w:jc w:val="both"/>
-          </w:pPr>
-          <w:r>
-            <w:tab/>
-            <w:t>4.1.3 Functional Requirements</w:t>
-          </w:r>
-          <w:r>
-            <w:tab/>
-            <w:t>3</w:t>
-          </w:r>
-          <w:r>
-            <w:fldChar w:fldCharType="begin"/>
-          </w:r>
-          <w:r>
-            <w:instrText xml:space="preserve"> HYPERLINK \l "_2xcytpi" </w:instrText>
-          </w:r>
-          <w:r>
-            <w:fldChar w:fldCharType="separate"/>
-          </w:r>
-        </w:p>
-        <w:p>
-          <w:pPr>
-            <w:tabs>
-              <w:tab w:val="right" w:pos="9360"/>
-              <w:tab w:val="left" w:pos="720"/>
-            </w:tabs>
-            <w:spacing w:line="220" w:lineRule="auto"/>
-            <w:ind w:left="270"/>
-            <w:jc w:val="both"/>
-          </w:pPr>
-          <w:r>
-            <w:fldChar w:fldCharType="end"/>
-          </w:r>
-          <w:r>
-            <w:t>4.2</w:t>
-          </w:r>
-          <w:r>
-            <w:tab/>
-            <w:t xml:space="preserve">Event Organizer </w:t>
-          </w:r>
-          <w:r>
-            <w:tab/>
-            <w:t>3</w:t>
-          </w:r>
-        </w:p>
-        <w:p>
-          <w:pPr>
-            <w:tabs>
-              <w:tab w:val="right" w:pos="9360"/>
-              <w:tab w:val="left" w:pos="720"/>
-            </w:tabs>
-            <w:spacing w:line="220" w:lineRule="auto"/>
-            <w:ind w:left="270"/>
-            <w:jc w:val="both"/>
-          </w:pPr>
-          <w:r>
-            <w:tab/>
-            <w:t>4.2.1 Description and Priority</w:t>
-          </w:r>
-          <w:r>
-            <w:tab/>
-            <w:t>3</w:t>
-          </w:r>
-        </w:p>
-        <w:p>
-          <w:pPr>
-            <w:tabs>
-              <w:tab w:val="right" w:pos="9360"/>
-              <w:tab w:val="left" w:pos="720"/>
-            </w:tabs>
-            <w:spacing w:line="220" w:lineRule="auto"/>
-            <w:ind w:left="270"/>
-            <w:jc w:val="both"/>
-          </w:pPr>
-          <w:r>
-            <w:tab/>
-            <w:t>4.2.2 Stimulus/Response Sequences</w:t>
-          </w:r>
-          <w:r>
-            <w:tab/>
-            <w:t>3</w:t>
-          </w:r>
-        </w:p>
-        <w:p>
-          <w:pPr>
-            <w:tabs>
-              <w:tab w:val="right" w:pos="9360"/>
-              <w:tab w:val="left" w:pos="720"/>
-            </w:tabs>
-            <w:spacing w:line="220" w:lineRule="auto"/>
-            <w:ind w:left="270"/>
-            <w:jc w:val="both"/>
-          </w:pPr>
-          <w:r>
-            <w:tab/>
-            <w:t>4.2.3 Functional Requirements</w:t>
-          </w:r>
-          <w:r>
-            <w:tab/>
-            <w:t>4</w:t>
-          </w:r>
-        </w:p>
-        <w:p>
-          <w:pPr>
-            <w:tabs>
-              <w:tab w:val="right" w:pos="9360"/>
-              <w:tab w:val="left" w:pos="720"/>
-            </w:tabs>
-            <w:spacing w:line="220" w:lineRule="auto"/>
-            <w:ind w:left="270"/>
-            <w:jc w:val="both"/>
-          </w:pPr>
-          <w:hyperlink w:anchor="_1ci93xb">
-            <w:r>
-              <w:t xml:space="preserve">4.3   Event Attendee </w:t>
-            </w:r>
-            <w:r>
+          <w:hyperlink w:anchor="_Toc58592220" w:history="1">
+            <w:r>
+              <w:rPr>
+                <w:rStyle w:val="Hyperlink"/>
+                <w:b/>
+                <w:noProof/>
+              </w:rPr>
+              <w:t>1. Introduction</w:t>
+            </w:r>
+            <w:r>
+              <w:rPr>
+                <w:noProof/>
+                <w:webHidden/>
+              </w:rPr>
               <w:tab/>
-              <w:t>4</w:t>
+            </w:r>
+            <w:r>
+              <w:rPr>
+                <w:noProof/>
+                <w:webHidden/>
+              </w:rPr>
+              <w:fldChar w:fldCharType="begin"/>
+            </w:r>
+            <w:r>
+              <w:rPr>
+                <w:noProof/>
+                <w:webHidden/>
+              </w:rPr>
+              <w:instrText xml:space="preserve"> PAGEREF _Toc58592220 \h </w:instrText>
+            </w:r>
+            <w:r>
+              <w:rPr>
+                <w:noProof/>
+                <w:webHidden/>
+              </w:rPr>
+            </w:r>
+            <w:r>
+              <w:rPr>
+                <w:noProof/>
+                <w:webHidden/>
+              </w:rPr>
+              <w:fldChar w:fldCharType="separate"/>
+            </w:r>
+            <w:r>
+              <w:rPr>
+                <w:noProof/>
+                <w:webHidden/>
+              </w:rPr>
+              <w:t>1</w:t>
+            </w:r>
+            <w:r>
+              <w:rPr>
+                <w:noProof/>
+                <w:webHidden/>
+              </w:rPr>
+              <w:fldChar w:fldCharType="end"/>
             </w:r>
           </w:hyperlink>
         </w:p>
         <w:p>
           <w:pPr>
+            <w:pStyle w:val="TOC2"/>
             <w:tabs>
-              <w:tab w:val="right" w:pos="9360"/>
-              <w:tab w:val="left" w:pos="720"/>
+              <w:tab w:val="right" w:leader="dot" w:pos="9350"/>
             </w:tabs>
-            <w:spacing w:line="220" w:lineRule="auto"/>
-            <w:ind w:left="270"/>
-            <w:jc w:val="both"/>
+            <w:rPr>
+              <w:rFonts w:asciiTheme="minorHAnsi" w:eastAsiaTheme="minorEastAsia" w:hAnsiTheme="minorHAnsi" w:cstheme="minorBidi"/>
+              <w:noProof/>
+              <w:lang w:val="en-US"/>
+            </w:rPr>
           </w:pPr>
-          <w:r>
-            <w:tab/>
-            <w:t>4.3.1 Description and Priority</w:t>
-          </w:r>
-          <w:r>
-            <w:tab/>
-            <w:t>4</w:t>
-          </w:r>
+          <w:hyperlink w:anchor="_Toc58592221" w:history="1">
+            <w:r>
+              <w:rPr>
+                <w:rStyle w:val="Hyperlink"/>
+                <w:b/>
+                <w:noProof/>
+              </w:rPr>
+              <w:t>1.1 Purpose</w:t>
+            </w:r>
+            <w:r>
+              <w:rPr>
+                <w:noProof/>
+                <w:webHidden/>
+              </w:rPr>
+              <w:tab/>
+            </w:r>
+            <w:r>
+              <w:rPr>
+                <w:noProof/>
+                <w:webHidden/>
+              </w:rPr>
+              <w:fldChar w:fldCharType="begin"/>
+            </w:r>
+            <w:r>
+              <w:rPr>
+                <w:noProof/>
+                <w:webHidden/>
+              </w:rPr>
+              <w:instrText xml:space="preserve"> PAGEREF _Toc58592221 \h </w:instrText>
+            </w:r>
+            <w:r>
+              <w:rPr>
+                <w:noProof/>
+                <w:webHidden/>
+              </w:rPr>
+            </w:r>
+            <w:r>
+              <w:rPr>
+                <w:noProof/>
+                <w:webHidden/>
+              </w:rPr>
+              <w:fldChar w:fldCharType="separate"/>
+            </w:r>
+            <w:r>
+              <w:rPr>
+                <w:noProof/>
+                <w:webHidden/>
+              </w:rPr>
+              <w:t>1</w:t>
+            </w:r>
+            <w:r>
+              <w:rPr>
+                <w:noProof/>
+                <w:webHidden/>
+              </w:rPr>
+              <w:fldChar w:fldCharType="end"/>
+            </w:r>
+          </w:hyperlink>
         </w:p>
         <w:p>
           <w:pPr>
+            <w:pStyle w:val="TOC2"/>
             <w:tabs>
-              <w:tab w:val="right" w:pos="9360"/>
-              <w:tab w:val="left" w:pos="720"/>
+              <w:tab w:val="right" w:leader="dot" w:pos="9350"/>
             </w:tabs>
-            <w:spacing w:line="220" w:lineRule="auto"/>
-            <w:ind w:left="270"/>
-            <w:jc w:val="both"/>
+            <w:rPr>
+              <w:rFonts w:asciiTheme="minorHAnsi" w:eastAsiaTheme="minorEastAsia" w:hAnsiTheme="minorHAnsi" w:cstheme="minorBidi"/>
+              <w:noProof/>
+              <w:lang w:val="en-US"/>
+            </w:rPr>
           </w:pPr>
-          <w:r>
-            <w:lastRenderedPageBreak/>
-            <w:tab/>
-            <w:t>4.3.2 Stimulus/Response Sequences</w:t>
-          </w:r>
-          <w:r>
-            <w:tab/>
-            <w:t>4</w:t>
-          </w:r>
+          <w:hyperlink w:anchor="_Toc58592222" w:history="1">
+            <w:r>
+              <w:rPr>
+                <w:rStyle w:val="Hyperlink"/>
+                <w:b/>
+                <w:noProof/>
+              </w:rPr>
+              <w:t>1.2 Intended Audience and Reading Suggestions</w:t>
+            </w:r>
+            <w:r>
+              <w:rPr>
+                <w:noProof/>
+                <w:webHidden/>
+              </w:rPr>
+              <w:tab/>
+            </w:r>
+            <w:r>
+              <w:rPr>
+                <w:noProof/>
+                <w:webHidden/>
+              </w:rPr>
+              <w:fldChar w:fldCharType="begin"/>
+            </w:r>
+            <w:r>
+              <w:rPr>
+                <w:noProof/>
+                <w:webHidden/>
+              </w:rPr>
+              <w:instrText xml:space="preserve"> PAGEREF _Toc58592222 \h </w:instrText>
+            </w:r>
+            <w:r>
+              <w:rPr>
+                <w:noProof/>
+                <w:webHidden/>
+              </w:rPr>
+            </w:r>
+            <w:r>
+              <w:rPr>
+                <w:noProof/>
+                <w:webHidden/>
+              </w:rPr>
+              <w:fldChar w:fldCharType="separate"/>
+            </w:r>
+            <w:r>
+              <w:rPr>
+                <w:noProof/>
+                <w:webHidden/>
+              </w:rPr>
+              <w:t>1</w:t>
+            </w:r>
+            <w:r>
+              <w:rPr>
+                <w:noProof/>
+                <w:webHidden/>
+              </w:rPr>
+              <w:fldChar w:fldCharType="end"/>
+            </w:r>
+          </w:hyperlink>
         </w:p>
         <w:p>
           <w:pPr>
+            <w:pStyle w:val="TOC2"/>
             <w:tabs>
-              <w:tab w:val="right" w:pos="9360"/>
-              <w:tab w:val="left" w:pos="720"/>
+              <w:tab w:val="right" w:leader="dot" w:pos="9350"/>
             </w:tabs>
-            <w:spacing w:line="220" w:lineRule="auto"/>
-            <w:ind w:left="270"/>
-            <w:jc w:val="both"/>
+            <w:rPr>
+              <w:rFonts w:asciiTheme="minorHAnsi" w:eastAsiaTheme="minorEastAsia" w:hAnsiTheme="minorHAnsi" w:cstheme="minorBidi"/>
+              <w:noProof/>
+              <w:lang w:val="en-US"/>
+            </w:rPr>
           </w:pPr>
-          <w:r>
-            <w:tab/>
-            <w:t>4.3.3 Functional Requirements</w:t>
-          </w:r>
-          <w:r>
-            <w:tab/>
-            <w:t>4</w:t>
-          </w:r>
-          <w:r>
-            <w:fldChar w:fldCharType="begin"/>
-          </w:r>
-          <w:r>
-            <w:instrText xml:space="preserve"> HYPERLINK \l "_1ci93xb" </w:instrText>
-          </w:r>
-          <w:r>
-            <w:fldChar w:fldCharType="separate"/>
-          </w:r>
+          <w:hyperlink w:anchor="_Toc58592223" w:history="1">
+            <w:r>
+              <w:rPr>
+                <w:rStyle w:val="Hyperlink"/>
+                <w:b/>
+                <w:noProof/>
+              </w:rPr>
+              <w:t>1.3 Product Scope</w:t>
+            </w:r>
+            <w:r>
+              <w:rPr>
+                <w:noProof/>
+                <w:webHidden/>
+              </w:rPr>
+              <w:tab/>
+            </w:r>
+            <w:r>
+              <w:rPr>
+                <w:noProof/>
+                <w:webHidden/>
+              </w:rPr>
+              <w:fldChar w:fldCharType="begin"/>
+            </w:r>
+            <w:r>
+              <w:rPr>
+                <w:noProof/>
+                <w:webHidden/>
+              </w:rPr>
+              <w:instrText xml:space="preserve"> PAGEREF _Toc58592223 \h </w:instrText>
+            </w:r>
+            <w:r>
+              <w:rPr>
+                <w:noProof/>
+                <w:webHidden/>
+              </w:rPr>
+            </w:r>
+            <w:r>
+              <w:rPr>
+                <w:noProof/>
+                <w:webHidden/>
+              </w:rPr>
+              <w:fldChar w:fldCharType="separate"/>
+            </w:r>
+            <w:r>
+              <w:rPr>
+                <w:noProof/>
+                <w:webHidden/>
+              </w:rPr>
+              <w:t>1</w:t>
+            </w:r>
+            <w:r>
+              <w:rPr>
+                <w:noProof/>
+                <w:webHidden/>
+              </w:rPr>
+              <w:fldChar w:fldCharType="end"/>
+            </w:r>
+          </w:hyperlink>
         </w:p>
         <w:p>
           <w:pPr>
+            <w:pStyle w:val="TOC1"/>
             <w:tabs>
-              <w:tab w:val="left" w:pos="360"/>
-              <w:tab w:val="right" w:pos="9360"/>
+              <w:tab w:val="right" w:leader="dot" w:pos="9350"/>
             </w:tabs>
-            <w:spacing w:before="60" w:line="220" w:lineRule="auto"/>
-            <w:ind w:left="360"/>
-            <w:jc w:val="both"/>
             <w:rPr>
-              <w:b/>
-              <w:sz w:val="24"/>
-              <w:szCs w:val="24"/>
+              <w:rFonts w:asciiTheme="minorHAnsi" w:eastAsiaTheme="minorEastAsia" w:hAnsiTheme="minorHAnsi" w:cstheme="minorBidi"/>
+              <w:noProof/>
+              <w:lang w:val="en-US"/>
             </w:rPr>
           </w:pPr>
-          <w:r>
-            <w:fldChar w:fldCharType="end"/>
-          </w:r>
+          <w:hyperlink w:anchor="_Toc58592224" w:history="1">
+            <w:r>
+              <w:rPr>
+                <w:rStyle w:val="Hyperlink"/>
+                <w:b/>
+                <w:noProof/>
+              </w:rPr>
+              <w:t>2. Overall Description</w:t>
+            </w:r>
+            <w:r>
+              <w:rPr>
+                <w:noProof/>
+                <w:webHidden/>
+              </w:rPr>
+              <w:tab/>
+            </w:r>
+            <w:r>
+              <w:rPr>
+                <w:noProof/>
+                <w:webHidden/>
+              </w:rPr>
+              <w:fldChar w:fldCharType="begin"/>
+            </w:r>
+            <w:r>
+              <w:rPr>
+                <w:noProof/>
+                <w:webHidden/>
+              </w:rPr>
+              <w:instrText xml:space="preserve"> PAGEREF _Toc58592224 \h </w:instrText>
+            </w:r>
+            <w:r>
+              <w:rPr>
+                <w:noProof/>
+                <w:webHidden/>
+              </w:rPr>
+            </w:r>
+            <w:r>
+              <w:rPr>
+                <w:noProof/>
+                <w:webHidden/>
+              </w:rPr>
+              <w:fldChar w:fldCharType="separate"/>
+            </w:r>
+            <w:r>
+              <w:rPr>
+                <w:noProof/>
+                <w:webHidden/>
+              </w:rPr>
+              <w:t>1</w:t>
+            </w:r>
+            <w:r>
+              <w:rPr>
+                <w:noProof/>
+                <w:webHidden/>
+              </w:rPr>
+              <w:fldChar w:fldCharType="end"/>
+            </w:r>
+          </w:hyperlink>
+        </w:p>
+        <w:p>
+          <w:pPr>
+            <w:pStyle w:val="TOC2"/>
+            <w:tabs>
+              <w:tab w:val="right" w:leader="dot" w:pos="9350"/>
+            </w:tabs>
+            <w:rPr>
+              <w:rFonts w:asciiTheme="minorHAnsi" w:eastAsiaTheme="minorEastAsia" w:hAnsiTheme="minorHAnsi" w:cstheme="minorBidi"/>
+              <w:noProof/>
+              <w:lang w:val="en-US"/>
+            </w:rPr>
+          </w:pPr>
+          <w:hyperlink w:anchor="_Toc58592225" w:history="1">
+            <w:r>
+              <w:rPr>
+                <w:rStyle w:val="Hyperlink"/>
+                <w:b/>
+                <w:noProof/>
+              </w:rPr>
+              <w:t>2.1 Product Perspective</w:t>
+            </w:r>
+            <w:r>
+              <w:rPr>
+                <w:noProof/>
+                <w:webHidden/>
+              </w:rPr>
+              <w:tab/>
+            </w:r>
+            <w:r>
+              <w:rPr>
+                <w:noProof/>
+                <w:webHidden/>
+              </w:rPr>
+              <w:fldChar w:fldCharType="begin"/>
+            </w:r>
+            <w:r>
+              <w:rPr>
+                <w:noProof/>
+                <w:webHidden/>
+              </w:rPr>
+              <w:instrText xml:space="preserve"> PAGEREF _Toc58592225 \h </w:instrText>
+            </w:r>
+            <w:r>
+              <w:rPr>
+                <w:noProof/>
+                <w:webHidden/>
+              </w:rPr>
+            </w:r>
+            <w:r>
+              <w:rPr>
+                <w:noProof/>
+                <w:webHidden/>
+              </w:rPr>
+              <w:fldChar w:fldCharType="separate"/>
+            </w:r>
+            <w:r>
+              <w:rPr>
+                <w:noProof/>
+                <w:webHidden/>
+              </w:rPr>
+              <w:t>1</w:t>
+            </w:r>
+            <w:r>
+              <w:rPr>
+                <w:noProof/>
+                <w:webHidden/>
+              </w:rPr>
+              <w:fldChar w:fldCharType="end"/>
+            </w:r>
+          </w:hyperlink>
+        </w:p>
+        <w:p>
+          <w:pPr>
+            <w:pStyle w:val="TOC2"/>
+            <w:tabs>
+              <w:tab w:val="right" w:leader="dot" w:pos="9350"/>
+            </w:tabs>
+            <w:rPr>
+              <w:rFonts w:asciiTheme="minorHAnsi" w:eastAsiaTheme="minorEastAsia" w:hAnsiTheme="minorHAnsi" w:cstheme="minorBidi"/>
+              <w:noProof/>
+              <w:lang w:val="en-US"/>
+            </w:rPr>
+          </w:pPr>
+          <w:hyperlink w:anchor="_Toc58592226" w:history="1">
+            <w:r>
+              <w:rPr>
+                <w:rStyle w:val="Hyperlink"/>
+                <w:b/>
+                <w:noProof/>
+              </w:rPr>
+              <w:t>2.2 Product Functions</w:t>
+            </w:r>
+            <w:r>
+              <w:rPr>
+                <w:noProof/>
+                <w:webHidden/>
+              </w:rPr>
+              <w:tab/>
+            </w:r>
+            <w:r>
+              <w:rPr>
+                <w:noProof/>
+                <w:webHidden/>
+              </w:rPr>
+              <w:fldChar w:fldCharType="begin"/>
+            </w:r>
+            <w:r>
+              <w:rPr>
+                <w:noProof/>
+                <w:webHidden/>
+              </w:rPr>
+              <w:instrText xml:space="preserve"> PAGEREF _Toc58592226 \h </w:instrText>
+            </w:r>
+            <w:r>
+              <w:rPr>
+                <w:noProof/>
+                <w:webHidden/>
+              </w:rPr>
+            </w:r>
+            <w:r>
+              <w:rPr>
+                <w:noProof/>
+                <w:webHidden/>
+              </w:rPr>
+              <w:fldChar w:fldCharType="separate"/>
+            </w:r>
+            <w:r>
+              <w:rPr>
+                <w:noProof/>
+                <w:webHidden/>
+              </w:rPr>
+              <w:t>1</w:t>
+            </w:r>
+            <w:r>
+              <w:rPr>
+                <w:noProof/>
+                <w:webHidden/>
+              </w:rPr>
+              <w:fldChar w:fldCharType="end"/>
+            </w:r>
+          </w:hyperlink>
+        </w:p>
+        <w:p>
+          <w:pPr>
+            <w:pStyle w:val="TOC2"/>
+            <w:tabs>
+              <w:tab w:val="right" w:leader="dot" w:pos="9350"/>
+            </w:tabs>
+            <w:rPr>
+              <w:rFonts w:asciiTheme="minorHAnsi" w:eastAsiaTheme="minorEastAsia" w:hAnsiTheme="minorHAnsi" w:cstheme="minorBidi"/>
+              <w:noProof/>
+              <w:lang w:val="en-US"/>
+            </w:rPr>
+          </w:pPr>
+          <w:hyperlink w:anchor="_Toc58592227" w:history="1">
+            <w:r>
+              <w:rPr>
+                <w:rStyle w:val="Hyperlink"/>
+                <w:b/>
+                <w:noProof/>
+              </w:rPr>
+              <w:t>2.3 User Classes and Characteristics</w:t>
+            </w:r>
+            <w:r>
+              <w:rPr>
+                <w:noProof/>
+                <w:webHidden/>
+              </w:rPr>
+              <w:tab/>
+            </w:r>
+            <w:r>
+              <w:rPr>
+                <w:noProof/>
+                <w:webHidden/>
+              </w:rPr>
+              <w:fldChar w:fldCharType="begin"/>
+            </w:r>
+            <w:r>
+              <w:rPr>
+                <w:noProof/>
+                <w:webHidden/>
+              </w:rPr>
+              <w:instrText xml:space="preserve"> PAGEREF _Toc58592227 \h </w:instrText>
+            </w:r>
+            <w:r>
+              <w:rPr>
+                <w:noProof/>
+                <w:webHidden/>
+              </w:rPr>
+            </w:r>
+            <w:r>
+              <w:rPr>
+                <w:noProof/>
+                <w:webHidden/>
+              </w:rPr>
+              <w:fldChar w:fldCharType="separate"/>
+            </w:r>
+            <w:r>
+              <w:rPr>
+                <w:noProof/>
+                <w:webHidden/>
+              </w:rPr>
+              <w:t>2</w:t>
+            </w:r>
+            <w:r>
+              <w:rPr>
+                <w:noProof/>
+                <w:webHidden/>
+              </w:rPr>
+              <w:fldChar w:fldCharType="end"/>
+            </w:r>
+          </w:hyperlink>
+        </w:p>
+        <w:p>
+          <w:pPr>
+            <w:pStyle w:val="TOC2"/>
+            <w:tabs>
+              <w:tab w:val="right" w:leader="dot" w:pos="9350"/>
+            </w:tabs>
+            <w:rPr>
+              <w:rFonts w:asciiTheme="minorHAnsi" w:eastAsiaTheme="minorEastAsia" w:hAnsiTheme="minorHAnsi" w:cstheme="minorBidi"/>
+              <w:noProof/>
+              <w:lang w:val="en-US"/>
+            </w:rPr>
+          </w:pPr>
+          <w:hyperlink w:anchor="_Toc58592228" w:history="1">
+            <w:r>
+              <w:rPr>
+                <w:rStyle w:val="Hyperlink"/>
+                <w:b/>
+                <w:noProof/>
+              </w:rPr>
+              <w:t>2.4 Operating Environment</w:t>
+            </w:r>
+            <w:r>
+              <w:rPr>
+                <w:noProof/>
+                <w:webHidden/>
+              </w:rPr>
+              <w:tab/>
+            </w:r>
+            <w:r>
+              <w:rPr>
+                <w:noProof/>
+                <w:webHidden/>
+              </w:rPr>
+              <w:fldChar w:fldCharType="begin"/>
+            </w:r>
+            <w:r>
+              <w:rPr>
+                <w:noProof/>
+                <w:webHidden/>
+              </w:rPr>
+              <w:instrText xml:space="preserve"> PAGEREF _Toc58592228 \h </w:instrText>
+            </w:r>
+            <w:r>
+              <w:rPr>
+                <w:noProof/>
+                <w:webHidden/>
+              </w:rPr>
+            </w:r>
+            <w:r>
+              <w:rPr>
+                <w:noProof/>
+                <w:webHidden/>
+              </w:rPr>
+              <w:fldChar w:fldCharType="separate"/>
+            </w:r>
+            <w:r>
+              <w:rPr>
+                <w:noProof/>
+                <w:webHidden/>
+              </w:rPr>
+              <w:t>2</w:t>
+            </w:r>
+            <w:r>
+              <w:rPr>
+                <w:noProof/>
+                <w:webHidden/>
+              </w:rPr>
+              <w:fldChar w:fldCharType="end"/>
+            </w:r>
+          </w:hyperlink>
+        </w:p>
+        <w:p>
+          <w:pPr>
+            <w:pStyle w:val="TOC2"/>
+            <w:tabs>
+              <w:tab w:val="right" w:leader="dot" w:pos="9350"/>
+            </w:tabs>
+            <w:rPr>
+              <w:rFonts w:asciiTheme="minorHAnsi" w:eastAsiaTheme="minorEastAsia" w:hAnsiTheme="minorHAnsi" w:cstheme="minorBidi"/>
+              <w:noProof/>
+              <w:lang w:val="en-US"/>
+            </w:rPr>
+          </w:pPr>
+          <w:hyperlink w:anchor="_Toc58592229" w:history="1">
+            <w:r>
+              <w:rPr>
+                <w:rStyle w:val="Hyperlink"/>
+                <w:b/>
+                <w:noProof/>
+              </w:rPr>
+              <w:t>2.5 Design and Implementation Constraints</w:t>
+            </w:r>
+            <w:r>
+              <w:rPr>
+                <w:noProof/>
+                <w:webHidden/>
+              </w:rPr>
+              <w:tab/>
+            </w:r>
+            <w:r>
+              <w:rPr>
+                <w:noProof/>
+                <w:webHidden/>
+              </w:rPr>
+              <w:fldChar w:fldCharType="begin"/>
+            </w:r>
+            <w:r>
+              <w:rPr>
+                <w:noProof/>
+                <w:webHidden/>
+              </w:rPr>
+              <w:instrText xml:space="preserve"> PAGEREF _Toc58592229 \h </w:instrText>
+            </w:r>
+            <w:r>
+              <w:rPr>
+                <w:noProof/>
+                <w:webHidden/>
+              </w:rPr>
+            </w:r>
+            <w:r>
+              <w:rPr>
+                <w:noProof/>
+                <w:webHidden/>
+              </w:rPr>
+              <w:fldChar w:fldCharType="separate"/>
+            </w:r>
+            <w:r>
+              <w:rPr>
+                <w:noProof/>
+                <w:webHidden/>
+              </w:rPr>
+              <w:t>2</w:t>
+            </w:r>
+            <w:r>
+              <w:rPr>
+                <w:noProof/>
+                <w:webHidden/>
+              </w:rPr>
+              <w:fldChar w:fldCharType="end"/>
+            </w:r>
+          </w:hyperlink>
+        </w:p>
+        <w:p>
+          <w:pPr>
+            <w:pStyle w:val="TOC1"/>
+            <w:tabs>
+              <w:tab w:val="right" w:leader="dot" w:pos="9350"/>
+            </w:tabs>
+            <w:rPr>
+              <w:rFonts w:asciiTheme="minorHAnsi" w:eastAsiaTheme="minorEastAsia" w:hAnsiTheme="minorHAnsi" w:cstheme="minorBidi"/>
+              <w:noProof/>
+              <w:lang w:val="en-US"/>
+            </w:rPr>
+          </w:pPr>
+          <w:hyperlink w:anchor="_Toc58592230" w:history="1">
+            <w:r>
+              <w:rPr>
+                <w:rStyle w:val="Hyperlink"/>
+                <w:b/>
+                <w:noProof/>
+              </w:rPr>
+              <w:t>3. External Interface Requirements</w:t>
+            </w:r>
+            <w:r>
+              <w:rPr>
+                <w:noProof/>
+                <w:webHidden/>
+              </w:rPr>
+              <w:tab/>
+            </w:r>
+            <w:r>
+              <w:rPr>
+                <w:noProof/>
+                <w:webHidden/>
+              </w:rPr>
+              <w:fldChar w:fldCharType="begin"/>
+            </w:r>
+            <w:r>
+              <w:rPr>
+                <w:noProof/>
+                <w:webHidden/>
+              </w:rPr>
+              <w:instrText xml:space="preserve"> PAGEREF _Toc58592230 \h </w:instrText>
+            </w:r>
+            <w:r>
+              <w:rPr>
+                <w:noProof/>
+                <w:webHidden/>
+              </w:rPr>
+            </w:r>
+            <w:r>
+              <w:rPr>
+                <w:noProof/>
+                <w:webHidden/>
+              </w:rPr>
+              <w:fldChar w:fldCharType="separate"/>
+            </w:r>
+            <w:r>
+              <w:rPr>
+                <w:noProof/>
+                <w:webHidden/>
+              </w:rPr>
+              <w:t>2</w:t>
+            </w:r>
+            <w:r>
+              <w:rPr>
+                <w:noProof/>
+                <w:webHidden/>
+              </w:rPr>
+              <w:fldChar w:fldCharType="end"/>
+            </w:r>
+          </w:hyperlink>
+        </w:p>
+        <w:p>
+          <w:pPr>
+            <w:pStyle w:val="TOC2"/>
+            <w:tabs>
+              <w:tab w:val="right" w:leader="dot" w:pos="9350"/>
+            </w:tabs>
+            <w:rPr>
+              <w:rFonts w:asciiTheme="minorHAnsi" w:eastAsiaTheme="minorEastAsia" w:hAnsiTheme="minorHAnsi" w:cstheme="minorBidi"/>
+              <w:noProof/>
+              <w:lang w:val="en-US"/>
+            </w:rPr>
+          </w:pPr>
+          <w:hyperlink w:anchor="_Toc58592231" w:history="1">
+            <w:r>
+              <w:rPr>
+                <w:rStyle w:val="Hyperlink"/>
+                <w:b/>
+                <w:noProof/>
+              </w:rPr>
+              <w:t>3.1 User Interfaces</w:t>
+            </w:r>
+            <w:r>
+              <w:rPr>
+                <w:noProof/>
+                <w:webHidden/>
+              </w:rPr>
+              <w:tab/>
+            </w:r>
+            <w:r>
+              <w:rPr>
+                <w:noProof/>
+                <w:webHidden/>
+              </w:rPr>
+              <w:fldChar w:fldCharType="begin"/>
+            </w:r>
+            <w:r>
+              <w:rPr>
+                <w:noProof/>
+                <w:webHidden/>
+              </w:rPr>
+              <w:instrText xml:space="preserve"> PAGEREF _Toc58592231 \h </w:instrText>
+            </w:r>
+            <w:r>
+              <w:rPr>
+                <w:noProof/>
+                <w:webHidden/>
+              </w:rPr>
+            </w:r>
+            <w:r>
+              <w:rPr>
+                <w:noProof/>
+                <w:webHidden/>
+              </w:rPr>
+              <w:fldChar w:fldCharType="separate"/>
+            </w:r>
+            <w:r>
+              <w:rPr>
+                <w:noProof/>
+                <w:webHidden/>
+              </w:rPr>
+              <w:t>2</w:t>
+            </w:r>
+            <w:r>
+              <w:rPr>
+                <w:noProof/>
+                <w:webHidden/>
+              </w:rPr>
+              <w:fldChar w:fldCharType="end"/>
+            </w:r>
+          </w:hyperlink>
+        </w:p>
+        <w:p>
+          <w:pPr>
+            <w:pStyle w:val="TOC2"/>
+            <w:tabs>
+              <w:tab w:val="right" w:leader="dot" w:pos="9350"/>
+            </w:tabs>
+            <w:rPr>
+              <w:rFonts w:asciiTheme="minorHAnsi" w:eastAsiaTheme="minorEastAsia" w:hAnsiTheme="minorHAnsi" w:cstheme="minorBidi"/>
+              <w:noProof/>
+              <w:lang w:val="en-US"/>
+            </w:rPr>
+          </w:pPr>
+          <w:hyperlink w:anchor="_Toc58592232" w:history="1">
+            <w:r>
+              <w:rPr>
+                <w:rStyle w:val="Hyperlink"/>
+                <w:b/>
+                <w:noProof/>
+              </w:rPr>
+              <w:t>3.2 Hardware Interfaces</w:t>
+            </w:r>
+            <w:r>
+              <w:rPr>
+                <w:noProof/>
+                <w:webHidden/>
+              </w:rPr>
+              <w:tab/>
+            </w:r>
+            <w:r>
+              <w:rPr>
+                <w:noProof/>
+                <w:webHidden/>
+              </w:rPr>
+              <w:fldChar w:fldCharType="begin"/>
+            </w:r>
+            <w:r>
+              <w:rPr>
+                <w:noProof/>
+                <w:webHidden/>
+              </w:rPr>
+              <w:instrText xml:space="preserve"> PAGEREF _Toc58592232 \h </w:instrText>
+            </w:r>
+            <w:r>
+              <w:rPr>
+                <w:noProof/>
+                <w:webHidden/>
+              </w:rPr>
+            </w:r>
+            <w:r>
+              <w:rPr>
+                <w:noProof/>
+                <w:webHidden/>
+              </w:rPr>
+              <w:fldChar w:fldCharType="separate"/>
+            </w:r>
+            <w:r>
+              <w:rPr>
+                <w:noProof/>
+                <w:webHidden/>
+              </w:rPr>
+              <w:t>2</w:t>
+            </w:r>
+            <w:r>
+              <w:rPr>
+                <w:noProof/>
+                <w:webHidden/>
+              </w:rPr>
+              <w:fldChar w:fldCharType="end"/>
+            </w:r>
+          </w:hyperlink>
+        </w:p>
+        <w:p>
+          <w:pPr>
+            <w:pStyle w:val="TOC1"/>
+            <w:tabs>
+              <w:tab w:val="left" w:pos="440"/>
+              <w:tab w:val="right" w:leader="dot" w:pos="9350"/>
+            </w:tabs>
+            <w:rPr>
+              <w:rFonts w:asciiTheme="minorHAnsi" w:eastAsiaTheme="minorEastAsia" w:hAnsiTheme="minorHAnsi" w:cstheme="minorBidi"/>
+              <w:noProof/>
+              <w:lang w:val="en-US"/>
+            </w:rPr>
+          </w:pPr>
+          <w:hyperlink w:anchor="_Toc58592233" w:history="1">
+            <w:r>
+              <w:rPr>
+                <w:rStyle w:val="Hyperlink"/>
+                <w:b/>
+                <w:noProof/>
+              </w:rPr>
+              <w:t>4.</w:t>
+            </w:r>
+            <w:r>
+              <w:rPr>
+                <w:rFonts w:asciiTheme="minorHAnsi" w:eastAsiaTheme="minorEastAsia" w:hAnsiTheme="minorHAnsi" w:cstheme="minorBidi"/>
+                <w:noProof/>
+                <w:lang w:val="en-US"/>
+              </w:rPr>
+              <w:tab/>
+            </w:r>
+            <w:r>
+              <w:rPr>
+                <w:rStyle w:val="Hyperlink"/>
+                <w:b/>
+                <w:noProof/>
+              </w:rPr>
+              <w:t>System Features</w:t>
+            </w:r>
+            <w:r>
+              <w:rPr>
+                <w:noProof/>
+                <w:webHidden/>
+              </w:rPr>
+              <w:tab/>
+            </w:r>
+            <w:r>
+              <w:rPr>
+                <w:noProof/>
+                <w:webHidden/>
+              </w:rPr>
+              <w:fldChar w:fldCharType="begin"/>
+            </w:r>
+            <w:r>
+              <w:rPr>
+                <w:noProof/>
+                <w:webHidden/>
+              </w:rPr>
+              <w:instrText xml:space="preserve"> PAGEREF _Toc58592233 \h </w:instrText>
+            </w:r>
+            <w:r>
+              <w:rPr>
+                <w:noProof/>
+                <w:webHidden/>
+              </w:rPr>
+            </w:r>
+            <w:r>
+              <w:rPr>
+                <w:noProof/>
+                <w:webHidden/>
+              </w:rPr>
+              <w:fldChar w:fldCharType="separate"/>
+            </w:r>
+            <w:r>
+              <w:rPr>
+                <w:noProof/>
+                <w:webHidden/>
+              </w:rPr>
+              <w:t>3</w:t>
+            </w:r>
+            <w:r>
+              <w:rPr>
+                <w:noProof/>
+                <w:webHidden/>
+              </w:rPr>
+              <w:fldChar w:fldCharType="end"/>
+            </w:r>
+          </w:hyperlink>
+        </w:p>
+        <w:p>
+          <w:pPr>
+            <w:pStyle w:val="TOC2"/>
+            <w:tabs>
+              <w:tab w:val="right" w:leader="dot" w:pos="9350"/>
+            </w:tabs>
+            <w:rPr>
+              <w:rFonts w:asciiTheme="minorHAnsi" w:eastAsiaTheme="minorEastAsia" w:hAnsiTheme="minorHAnsi" w:cstheme="minorBidi"/>
+              <w:noProof/>
+              <w:lang w:val="en-US"/>
+            </w:rPr>
+          </w:pPr>
+          <w:hyperlink w:anchor="_Toc58592234" w:history="1">
+            <w:r>
+              <w:rPr>
+                <w:rStyle w:val="Hyperlink"/>
+                <w:b/>
+                <w:noProof/>
+              </w:rPr>
+              <w:t>4.1 Admin/Organizer Event Management</w:t>
+            </w:r>
+            <w:r>
+              <w:rPr>
+                <w:noProof/>
+                <w:webHidden/>
+              </w:rPr>
+              <w:tab/>
+            </w:r>
+            <w:r>
+              <w:rPr>
+                <w:noProof/>
+                <w:webHidden/>
+              </w:rPr>
+              <w:fldChar w:fldCharType="begin"/>
+            </w:r>
+            <w:r>
+              <w:rPr>
+                <w:noProof/>
+                <w:webHidden/>
+              </w:rPr>
+              <w:instrText xml:space="preserve"> PAGEREF _Toc58592234 \h </w:instrText>
+            </w:r>
+            <w:r>
+              <w:rPr>
+                <w:noProof/>
+                <w:webHidden/>
+              </w:rPr>
+            </w:r>
+            <w:r>
+              <w:rPr>
+                <w:noProof/>
+                <w:webHidden/>
+              </w:rPr>
+              <w:fldChar w:fldCharType="separate"/>
+            </w:r>
+            <w:r>
+              <w:rPr>
+                <w:noProof/>
+                <w:webHidden/>
+              </w:rPr>
+              <w:t>3</w:t>
+            </w:r>
+            <w:r>
+              <w:rPr>
+                <w:noProof/>
+                <w:webHidden/>
+              </w:rPr>
+              <w:fldChar w:fldCharType="end"/>
+            </w:r>
+          </w:hyperlink>
+        </w:p>
+        <w:p>
+          <w:pPr>
+            <w:pStyle w:val="TOC2"/>
+            <w:tabs>
+              <w:tab w:val="right" w:leader="dot" w:pos="9350"/>
+            </w:tabs>
+            <w:rPr>
+              <w:rFonts w:asciiTheme="minorHAnsi" w:eastAsiaTheme="minorEastAsia" w:hAnsiTheme="minorHAnsi" w:cstheme="minorBidi"/>
+              <w:noProof/>
+              <w:lang w:val="en-US"/>
+            </w:rPr>
+          </w:pPr>
+          <w:hyperlink w:anchor="_Toc58592235" w:history="1">
+            <w:r>
+              <w:rPr>
+                <w:rStyle w:val="Hyperlink"/>
+                <w:b/>
+                <w:noProof/>
+              </w:rPr>
+              <w:t>4.3 Member Events/Items functionality</w:t>
+            </w:r>
+            <w:r>
+              <w:rPr>
+                <w:noProof/>
+                <w:webHidden/>
+              </w:rPr>
+              <w:tab/>
+            </w:r>
+            <w:r>
+              <w:rPr>
+                <w:noProof/>
+                <w:webHidden/>
+              </w:rPr>
+              <w:fldChar w:fldCharType="begin"/>
+            </w:r>
+            <w:r>
+              <w:rPr>
+                <w:noProof/>
+                <w:webHidden/>
+              </w:rPr>
+              <w:instrText xml:space="preserve"> PAGEREF _Toc58592235 \h </w:instrText>
+            </w:r>
+            <w:r>
+              <w:rPr>
+                <w:noProof/>
+                <w:webHidden/>
+              </w:rPr>
+            </w:r>
+            <w:r>
+              <w:rPr>
+                <w:noProof/>
+                <w:webHidden/>
+              </w:rPr>
+              <w:fldChar w:fldCharType="separate"/>
+            </w:r>
+            <w:r>
+              <w:rPr>
+                <w:noProof/>
+                <w:webHidden/>
+              </w:rPr>
+              <w:t>4</w:t>
+            </w:r>
+            <w:r>
+              <w:rPr>
+                <w:noProof/>
+                <w:webHidden/>
+              </w:rPr>
+              <w:fldChar w:fldCharType="end"/>
+            </w:r>
+          </w:hyperlink>
+        </w:p>
+        <w:p>
+          <w:pPr>
+            <w:pStyle w:val="TOC1"/>
+            <w:tabs>
+              <w:tab w:val="left" w:pos="440"/>
+              <w:tab w:val="right" w:leader="dot" w:pos="9350"/>
+            </w:tabs>
+            <w:rPr>
+              <w:rFonts w:asciiTheme="minorHAnsi" w:eastAsiaTheme="minorEastAsia" w:hAnsiTheme="minorHAnsi" w:cstheme="minorBidi"/>
+              <w:noProof/>
+              <w:lang w:val="en-US"/>
+            </w:rPr>
+          </w:pPr>
+          <w:hyperlink w:anchor="_Toc58592236" w:history="1">
+            <w:r>
+              <w:rPr>
+                <w:rStyle w:val="Hyperlink"/>
+                <w:b/>
+                <w:noProof/>
+              </w:rPr>
+              <w:t>5.</w:t>
+            </w:r>
+            <w:r>
+              <w:rPr>
+                <w:rFonts w:asciiTheme="minorHAnsi" w:eastAsiaTheme="minorEastAsia" w:hAnsiTheme="minorHAnsi" w:cstheme="minorBidi"/>
+                <w:noProof/>
+                <w:lang w:val="en-US"/>
+              </w:rPr>
+              <w:tab/>
+            </w:r>
+            <w:r>
+              <w:rPr>
+                <w:rStyle w:val="Hyperlink"/>
+                <w:b/>
+                <w:noProof/>
+              </w:rPr>
+              <w:t>Other Nonfunctional Requirements</w:t>
+            </w:r>
+            <w:r>
+              <w:rPr>
+                <w:noProof/>
+                <w:webHidden/>
+              </w:rPr>
+              <w:tab/>
+            </w:r>
+            <w:r>
+              <w:rPr>
+                <w:noProof/>
+                <w:webHidden/>
+              </w:rPr>
+              <w:fldChar w:fldCharType="begin"/>
+            </w:r>
+            <w:r>
+              <w:rPr>
+                <w:noProof/>
+                <w:webHidden/>
+              </w:rPr>
+              <w:instrText xml:space="preserve"> PAGEREF _Toc58592236 \h </w:instrText>
+            </w:r>
+            <w:r>
+              <w:rPr>
+                <w:noProof/>
+                <w:webHidden/>
+              </w:rPr>
+            </w:r>
+            <w:r>
+              <w:rPr>
+                <w:noProof/>
+                <w:webHidden/>
+              </w:rPr>
+              <w:fldChar w:fldCharType="separate"/>
+            </w:r>
+            <w:r>
+              <w:rPr>
+                <w:noProof/>
+                <w:webHidden/>
+              </w:rPr>
+              <w:t>4</w:t>
+            </w:r>
+            <w:r>
+              <w:rPr>
+                <w:noProof/>
+                <w:webHidden/>
+              </w:rPr>
+              <w:fldChar w:fldCharType="end"/>
+            </w:r>
+          </w:hyperlink>
+        </w:p>
+        <w:p>
+          <w:pPr>
+            <w:pStyle w:val="TOC2"/>
+            <w:tabs>
+              <w:tab w:val="right" w:leader="dot" w:pos="9350"/>
+            </w:tabs>
+            <w:rPr>
+              <w:rFonts w:asciiTheme="minorHAnsi" w:eastAsiaTheme="minorEastAsia" w:hAnsiTheme="minorHAnsi" w:cstheme="minorBidi"/>
+              <w:noProof/>
+              <w:lang w:val="en-US"/>
+            </w:rPr>
+          </w:pPr>
+          <w:hyperlink w:anchor="_Toc58592237" w:history="1">
+            <w:r>
+              <w:rPr>
+                <w:rStyle w:val="Hyperlink"/>
+                <w:b/>
+                <w:noProof/>
+              </w:rPr>
+              <w:t>5.1 Performance Requirements</w:t>
+            </w:r>
+            <w:r>
+              <w:rPr>
+                <w:noProof/>
+                <w:webHidden/>
+              </w:rPr>
+              <w:tab/>
+            </w:r>
+            <w:r>
+              <w:rPr>
+                <w:noProof/>
+                <w:webHidden/>
+              </w:rPr>
+              <w:fldChar w:fldCharType="begin"/>
+            </w:r>
+            <w:r>
+              <w:rPr>
+                <w:noProof/>
+                <w:webHidden/>
+              </w:rPr>
+              <w:instrText xml:space="preserve"> PAGEREF _Toc58592237 \h </w:instrText>
+            </w:r>
+            <w:r>
+              <w:rPr>
+                <w:noProof/>
+                <w:webHidden/>
+              </w:rPr>
+            </w:r>
+            <w:r>
+              <w:rPr>
+                <w:noProof/>
+                <w:webHidden/>
+              </w:rPr>
+              <w:fldChar w:fldCharType="separate"/>
+            </w:r>
+            <w:r>
+              <w:rPr>
+                <w:noProof/>
+                <w:webHidden/>
+              </w:rPr>
+              <w:t>4</w:t>
+            </w:r>
+            <w:r>
+              <w:rPr>
+                <w:noProof/>
+                <w:webHidden/>
+              </w:rPr>
+              <w:fldChar w:fldCharType="end"/>
+            </w:r>
+          </w:hyperlink>
+        </w:p>
+        <w:p>
+          <w:pPr>
+            <w:pStyle w:val="TOC2"/>
+            <w:tabs>
+              <w:tab w:val="left" w:pos="660"/>
+              <w:tab w:val="right" w:leader="dot" w:pos="9350"/>
+            </w:tabs>
+            <w:rPr>
+              <w:rFonts w:asciiTheme="minorHAnsi" w:eastAsiaTheme="minorEastAsia" w:hAnsiTheme="minorHAnsi" w:cstheme="minorBidi"/>
+              <w:noProof/>
+              <w:lang w:val="en-US"/>
+            </w:rPr>
+          </w:pPr>
+          <w:hyperlink w:anchor="_Toc58592238" w:history="1">
+            <w:r>
+              <w:rPr>
+                <w:rStyle w:val="Hyperlink"/>
+                <w:noProof/>
+              </w:rPr>
+              <w:t>1.</w:t>
+            </w:r>
+            <w:r>
+              <w:rPr>
+                <w:rFonts w:asciiTheme="minorHAnsi" w:eastAsiaTheme="minorEastAsia" w:hAnsiTheme="minorHAnsi" w:cstheme="minorBidi"/>
+                <w:noProof/>
+                <w:lang w:val="en-US"/>
+              </w:rPr>
+              <w:tab/>
+            </w:r>
+            <w:r>
+              <w:rPr>
+                <w:rStyle w:val="Hyperlink"/>
+                <w:noProof/>
+              </w:rPr>
+              <w:t>Fast response time under few seconds</w:t>
+            </w:r>
+            <w:r>
+              <w:rPr>
+                <w:noProof/>
+                <w:webHidden/>
+              </w:rPr>
+              <w:tab/>
+            </w:r>
+            <w:r>
+              <w:rPr>
+                <w:noProof/>
+                <w:webHidden/>
+              </w:rPr>
+              <w:fldChar w:fldCharType="begin"/>
+            </w:r>
+            <w:r>
+              <w:rPr>
+                <w:noProof/>
+                <w:webHidden/>
+              </w:rPr>
+              <w:instrText xml:space="preserve"> PAGEREF _Toc58592238 \h </w:instrText>
+            </w:r>
+            <w:r>
+              <w:rPr>
+                <w:noProof/>
+                <w:webHidden/>
+              </w:rPr>
+            </w:r>
+            <w:r>
+              <w:rPr>
+                <w:noProof/>
+                <w:webHidden/>
+              </w:rPr>
+              <w:fldChar w:fldCharType="separate"/>
+            </w:r>
+            <w:r>
+              <w:rPr>
+                <w:noProof/>
+                <w:webHidden/>
+              </w:rPr>
+              <w:t>4</w:t>
+            </w:r>
+            <w:r>
+              <w:rPr>
+                <w:noProof/>
+                <w:webHidden/>
+              </w:rPr>
+              <w:fldChar w:fldCharType="end"/>
+            </w:r>
+          </w:hyperlink>
+        </w:p>
+        <w:p>
+          <w:pPr>
+            <w:pStyle w:val="TOC2"/>
+            <w:tabs>
+              <w:tab w:val="left" w:pos="660"/>
+              <w:tab w:val="right" w:leader="dot" w:pos="9350"/>
+            </w:tabs>
+            <w:rPr>
+              <w:rFonts w:asciiTheme="minorHAnsi" w:eastAsiaTheme="minorEastAsia" w:hAnsiTheme="minorHAnsi" w:cstheme="minorBidi"/>
+              <w:noProof/>
+              <w:lang w:val="en-US"/>
+            </w:rPr>
+          </w:pPr>
+          <w:hyperlink w:anchor="_Toc58592239" w:history="1">
+            <w:r>
+              <w:rPr>
+                <w:rStyle w:val="Hyperlink"/>
+                <w:noProof/>
+              </w:rPr>
+              <w:t>2.</w:t>
+            </w:r>
+            <w:r>
+              <w:rPr>
+                <w:rFonts w:asciiTheme="minorHAnsi" w:eastAsiaTheme="minorEastAsia" w:hAnsiTheme="minorHAnsi" w:cstheme="minorBidi"/>
+                <w:noProof/>
+                <w:lang w:val="en-US"/>
+              </w:rPr>
+              <w:tab/>
+            </w:r>
+            <w:r>
+              <w:rPr>
+                <w:rStyle w:val="Hyperlink"/>
+                <w:noProof/>
+              </w:rPr>
+              <w:t>Handles errors gracefully</w:t>
+            </w:r>
+            <w:r>
+              <w:rPr>
+                <w:noProof/>
+                <w:webHidden/>
+              </w:rPr>
+              <w:tab/>
+            </w:r>
+            <w:r>
+              <w:rPr>
+                <w:noProof/>
+                <w:webHidden/>
+              </w:rPr>
+              <w:fldChar w:fldCharType="begin"/>
+            </w:r>
+            <w:r>
+              <w:rPr>
+                <w:noProof/>
+                <w:webHidden/>
+              </w:rPr>
+              <w:instrText xml:space="preserve"> PAGEREF _Toc58592239 \h </w:instrText>
+            </w:r>
+            <w:r>
+              <w:rPr>
+                <w:noProof/>
+                <w:webHidden/>
+              </w:rPr>
+            </w:r>
+            <w:r>
+              <w:rPr>
+                <w:noProof/>
+                <w:webHidden/>
+              </w:rPr>
+              <w:fldChar w:fldCharType="separate"/>
+            </w:r>
+            <w:r>
+              <w:rPr>
+                <w:noProof/>
+                <w:webHidden/>
+              </w:rPr>
+              <w:t>4</w:t>
+            </w:r>
+            <w:r>
+              <w:rPr>
+                <w:noProof/>
+                <w:webHidden/>
+              </w:rPr>
+              <w:fldChar w:fldCharType="end"/>
+            </w:r>
+          </w:hyperlink>
+        </w:p>
+        <w:p>
+          <w:pPr>
+            <w:pStyle w:val="TOC2"/>
+            <w:tabs>
+              <w:tab w:val="right" w:leader="dot" w:pos="9350"/>
+            </w:tabs>
+            <w:rPr>
+              <w:rFonts w:asciiTheme="minorHAnsi" w:eastAsiaTheme="minorEastAsia" w:hAnsiTheme="minorHAnsi" w:cstheme="minorBidi"/>
+              <w:noProof/>
+              <w:lang w:val="en-US"/>
+            </w:rPr>
+          </w:pPr>
+          <w:hyperlink w:anchor="_Toc58592240" w:history="1">
+            <w:r>
+              <w:rPr>
+                <w:rStyle w:val="Hyperlink"/>
+                <w:b/>
+                <w:noProof/>
+              </w:rPr>
+              <w:t>5.2 Safety Requirements</w:t>
+            </w:r>
+            <w:r>
+              <w:rPr>
+                <w:noProof/>
+                <w:webHidden/>
+              </w:rPr>
+              <w:tab/>
+            </w:r>
+            <w:r>
+              <w:rPr>
+                <w:noProof/>
+                <w:webHidden/>
+              </w:rPr>
+              <w:fldChar w:fldCharType="begin"/>
+            </w:r>
+            <w:r>
+              <w:rPr>
+                <w:noProof/>
+                <w:webHidden/>
+              </w:rPr>
+              <w:instrText xml:space="preserve"> PAGEREF _Toc58592240 \h </w:instrText>
+            </w:r>
+            <w:r>
+              <w:rPr>
+                <w:noProof/>
+                <w:webHidden/>
+              </w:rPr>
+            </w:r>
+            <w:r>
+              <w:rPr>
+                <w:noProof/>
+                <w:webHidden/>
+              </w:rPr>
+              <w:fldChar w:fldCharType="separate"/>
+            </w:r>
+            <w:r>
+              <w:rPr>
+                <w:noProof/>
+                <w:webHidden/>
+              </w:rPr>
+              <w:t>4</w:t>
+            </w:r>
+            <w:r>
+              <w:rPr>
+                <w:noProof/>
+                <w:webHidden/>
+              </w:rPr>
+              <w:fldChar w:fldCharType="end"/>
+            </w:r>
+          </w:hyperlink>
+        </w:p>
+        <w:p>
+          <w:pPr>
+            <w:pStyle w:val="TOC2"/>
+            <w:tabs>
+              <w:tab w:val="right" w:leader="dot" w:pos="9350"/>
+            </w:tabs>
+            <w:rPr>
+              <w:rFonts w:asciiTheme="minorHAnsi" w:eastAsiaTheme="minorEastAsia" w:hAnsiTheme="minorHAnsi" w:cstheme="minorBidi"/>
+              <w:noProof/>
+              <w:lang w:val="en-US"/>
+            </w:rPr>
+          </w:pPr>
+          <w:hyperlink w:anchor="_Toc58592241" w:history="1">
+            <w:r>
+              <w:rPr>
+                <w:rStyle w:val="Hyperlink"/>
+                <w:b/>
+                <w:noProof/>
+              </w:rPr>
+              <w:t>5.3 Software Quality Attributes</w:t>
+            </w:r>
+            <w:r>
+              <w:rPr>
+                <w:noProof/>
+                <w:webHidden/>
+              </w:rPr>
+              <w:tab/>
+            </w:r>
+            <w:r>
+              <w:rPr>
+                <w:noProof/>
+                <w:webHidden/>
+              </w:rPr>
+              <w:fldChar w:fldCharType="begin"/>
+            </w:r>
+            <w:r>
+              <w:rPr>
+                <w:noProof/>
+                <w:webHidden/>
+              </w:rPr>
+              <w:instrText xml:space="preserve"> PAGEREF _Toc58592241 \h </w:instrText>
+            </w:r>
+            <w:r>
+              <w:rPr>
+                <w:noProof/>
+                <w:webHidden/>
+              </w:rPr>
+            </w:r>
+            <w:r>
+              <w:rPr>
+                <w:noProof/>
+                <w:webHidden/>
+              </w:rPr>
+              <w:fldChar w:fldCharType="separate"/>
+            </w:r>
+            <w:r>
+              <w:rPr>
+                <w:noProof/>
+                <w:webHidden/>
+              </w:rPr>
+              <w:t>5</w:t>
+            </w:r>
+            <w:r>
+              <w:rPr>
+                <w:noProof/>
+                <w:webHidden/>
+              </w:rPr>
+              <w:fldChar w:fldCharType="end"/>
+            </w:r>
+          </w:hyperlink>
+        </w:p>
+        <w:p>
+          <w:pPr>
+            <w:pStyle w:val="TOC2"/>
+            <w:tabs>
+              <w:tab w:val="left" w:pos="660"/>
+              <w:tab w:val="right" w:leader="dot" w:pos="9350"/>
+            </w:tabs>
+            <w:rPr>
+              <w:rFonts w:asciiTheme="minorHAnsi" w:eastAsiaTheme="minorEastAsia" w:hAnsiTheme="minorHAnsi" w:cstheme="minorBidi"/>
+              <w:noProof/>
+              <w:lang w:val="en-US"/>
+            </w:rPr>
+          </w:pPr>
+          <w:hyperlink w:anchor="_Toc58592242" w:history="1">
+            <w:r>
+              <w:rPr>
+                <w:rStyle w:val="Hyperlink"/>
+                <w:noProof/>
+              </w:rPr>
+              <w:t>1.</w:t>
+            </w:r>
+            <w:r>
+              <w:rPr>
+                <w:rFonts w:asciiTheme="minorHAnsi" w:eastAsiaTheme="minorEastAsia" w:hAnsiTheme="minorHAnsi" w:cstheme="minorBidi"/>
+                <w:noProof/>
+                <w:lang w:val="en-US"/>
+              </w:rPr>
+              <w:tab/>
+            </w:r>
+            <w:r>
+              <w:rPr>
+                <w:rStyle w:val="Hyperlink"/>
+                <w:noProof/>
+              </w:rPr>
+              <w:t>Robust implementation/modular and integrable</w:t>
+            </w:r>
+            <w:r>
+              <w:rPr>
+                <w:noProof/>
+                <w:webHidden/>
+              </w:rPr>
+              <w:tab/>
+            </w:r>
+            <w:r>
+              <w:rPr>
+                <w:noProof/>
+                <w:webHidden/>
+              </w:rPr>
+              <w:fldChar w:fldCharType="begin"/>
+            </w:r>
+            <w:r>
+              <w:rPr>
+                <w:noProof/>
+                <w:webHidden/>
+              </w:rPr>
+              <w:instrText xml:space="preserve"> PAGEREF _Toc58592242 \h </w:instrText>
+            </w:r>
+            <w:r>
+              <w:rPr>
+                <w:noProof/>
+                <w:webHidden/>
+              </w:rPr>
+            </w:r>
+            <w:r>
+              <w:rPr>
+                <w:noProof/>
+                <w:webHidden/>
+              </w:rPr>
+              <w:fldChar w:fldCharType="separate"/>
+            </w:r>
+            <w:r>
+              <w:rPr>
+                <w:noProof/>
+                <w:webHidden/>
+              </w:rPr>
+              <w:t>5</w:t>
+            </w:r>
+            <w:r>
+              <w:rPr>
+                <w:noProof/>
+                <w:webHidden/>
+              </w:rPr>
+              <w:fldChar w:fldCharType="end"/>
+            </w:r>
+          </w:hyperlink>
+        </w:p>
+        <w:p>
+          <w:pPr>
+            <w:pStyle w:val="TOC2"/>
+            <w:tabs>
+              <w:tab w:val="left" w:pos="660"/>
+              <w:tab w:val="right" w:leader="dot" w:pos="9350"/>
+            </w:tabs>
+            <w:rPr>
+              <w:rFonts w:asciiTheme="minorHAnsi" w:eastAsiaTheme="minorEastAsia" w:hAnsiTheme="minorHAnsi" w:cstheme="minorBidi"/>
+              <w:noProof/>
+              <w:lang w:val="en-US"/>
+            </w:rPr>
+          </w:pPr>
+          <w:hyperlink w:anchor="_Toc58592243" w:history="1">
+            <w:r>
+              <w:rPr>
+                <w:rStyle w:val="Hyperlink"/>
+                <w:noProof/>
+              </w:rPr>
+              <w:t>2.</w:t>
+            </w:r>
+            <w:r>
+              <w:rPr>
+                <w:rFonts w:asciiTheme="minorHAnsi" w:eastAsiaTheme="minorEastAsia" w:hAnsiTheme="minorHAnsi" w:cstheme="minorBidi"/>
+                <w:noProof/>
+                <w:lang w:val="en-US"/>
+              </w:rPr>
+              <w:tab/>
+            </w:r>
+            <w:r>
+              <w:rPr>
+                <w:rStyle w:val="Hyperlink"/>
+                <w:noProof/>
+              </w:rPr>
+              <w:t>Cheap to implement</w:t>
+            </w:r>
+            <w:r>
+              <w:rPr>
+                <w:noProof/>
+                <w:webHidden/>
+              </w:rPr>
+              <w:tab/>
+            </w:r>
+            <w:r>
+              <w:rPr>
+                <w:noProof/>
+                <w:webHidden/>
+              </w:rPr>
+              <w:fldChar w:fldCharType="begin"/>
+            </w:r>
+            <w:r>
+              <w:rPr>
+                <w:noProof/>
+                <w:webHidden/>
+              </w:rPr>
+              <w:instrText xml:space="preserve"> PAGEREF _Toc58592243 \h </w:instrText>
+            </w:r>
+            <w:r>
+              <w:rPr>
+                <w:noProof/>
+                <w:webHidden/>
+              </w:rPr>
+            </w:r>
+            <w:r>
+              <w:rPr>
+                <w:noProof/>
+                <w:webHidden/>
+              </w:rPr>
+              <w:fldChar w:fldCharType="separate"/>
+            </w:r>
+            <w:r>
+              <w:rPr>
+                <w:noProof/>
+                <w:webHidden/>
+              </w:rPr>
+              <w:t>5</w:t>
+            </w:r>
+            <w:r>
+              <w:rPr>
+                <w:noProof/>
+                <w:webHidden/>
+              </w:rPr>
+              <w:fldChar w:fldCharType="end"/>
+            </w:r>
+          </w:hyperlink>
+        </w:p>
+        <w:p>
+          <w:pPr>
+            <w:pStyle w:val="TOC2"/>
+            <w:tabs>
+              <w:tab w:val="left" w:pos="660"/>
+              <w:tab w:val="right" w:leader="dot" w:pos="9350"/>
+            </w:tabs>
+            <w:rPr>
+              <w:rFonts w:asciiTheme="minorHAnsi" w:eastAsiaTheme="minorEastAsia" w:hAnsiTheme="minorHAnsi" w:cstheme="minorBidi"/>
+              <w:noProof/>
+              <w:lang w:val="en-US"/>
+            </w:rPr>
+          </w:pPr>
+          <w:hyperlink w:anchor="_Toc58592244" w:history="1">
+            <w:r>
+              <w:rPr>
+                <w:rStyle w:val="Hyperlink"/>
+                <w:noProof/>
+              </w:rPr>
+              <w:t>3.</w:t>
+            </w:r>
+            <w:r>
+              <w:rPr>
+                <w:rFonts w:asciiTheme="minorHAnsi" w:eastAsiaTheme="minorEastAsia" w:hAnsiTheme="minorHAnsi" w:cstheme="minorBidi"/>
+                <w:noProof/>
+                <w:lang w:val="en-US"/>
+              </w:rPr>
+              <w:tab/>
+            </w:r>
+            <w:r>
+              <w:rPr>
+                <w:rStyle w:val="Hyperlink"/>
+                <w:noProof/>
+              </w:rPr>
+              <w:t>High acceptability/availability (web-browser implementation) IE, Firefox, Chrome</w:t>
+            </w:r>
+            <w:r>
+              <w:rPr>
+                <w:noProof/>
+                <w:webHidden/>
+              </w:rPr>
+              <w:tab/>
+            </w:r>
+            <w:r>
+              <w:rPr>
+                <w:noProof/>
+                <w:webHidden/>
+              </w:rPr>
+              <w:fldChar w:fldCharType="begin"/>
+            </w:r>
+            <w:r>
+              <w:rPr>
+                <w:noProof/>
+                <w:webHidden/>
+              </w:rPr>
+              <w:instrText xml:space="preserve"> PAGEREF _Toc58592244 \h </w:instrText>
+            </w:r>
+            <w:r>
+              <w:rPr>
+                <w:noProof/>
+                <w:webHidden/>
+              </w:rPr>
+            </w:r>
+            <w:r>
+              <w:rPr>
+                <w:noProof/>
+                <w:webHidden/>
+              </w:rPr>
+              <w:fldChar w:fldCharType="separate"/>
+            </w:r>
+            <w:r>
+              <w:rPr>
+                <w:noProof/>
+                <w:webHidden/>
+              </w:rPr>
+              <w:t>5</w:t>
+            </w:r>
+            <w:r>
+              <w:rPr>
+                <w:noProof/>
+                <w:webHidden/>
+              </w:rPr>
+              <w:fldChar w:fldCharType="end"/>
+            </w:r>
+          </w:hyperlink>
+        </w:p>
+        <w:p>
           <w:r>
             <w:rPr>
               <w:b/>
-              <w:sz w:val="24"/>
-              <w:szCs w:val="24"/>
+              <w:bCs/>
+              <w:noProof/>
             </w:rPr>
-            <w:t>5.</w:t>
-          </w:r>
-          <w:r>
-            <w:rPr>
-              <w:b/>
-              <w:sz w:val="24"/>
-              <w:szCs w:val="24"/>
-            </w:rPr>
-            <w:tab/>
-            <w:t>Other Nonfunctional Requirements</w:t>
-          </w:r>
-          <w:r>
-            <w:rPr>
-              <w:b/>
-              <w:sz w:val="24"/>
-              <w:szCs w:val="24"/>
-            </w:rPr>
-            <w:tab/>
-          </w:r>
-          <w:r>
-            <w:fldChar w:fldCharType="begin"/>
-          </w:r>
-          <w:r>
-            <w:instrText xml:space="preserve"> HYPERLINK \l "_3whwml4" </w:instrText>
-          </w:r>
-          <w:r>
-            <w:fldChar w:fldCharType="separate"/>
-          </w:r>
-          <w:r>
-            <w:rPr>
-              <w:b/>
-              <w:sz w:val="24"/>
-              <w:szCs w:val="24"/>
-            </w:rPr>
-            <w:t>4</w:t>
-          </w:r>
-        </w:p>
-        <w:p>
-          <w:pPr>
-            <w:tabs>
-              <w:tab w:val="right" w:pos="9360"/>
-              <w:tab w:val="left" w:pos="720"/>
-            </w:tabs>
-            <w:spacing w:line="220" w:lineRule="auto"/>
-            <w:ind w:left="270"/>
-            <w:jc w:val="both"/>
-          </w:pPr>
-          <w:r>
-            <w:fldChar w:fldCharType="end"/>
-          </w:r>
-          <w:r>
-            <w:t>5.1</w:t>
-          </w:r>
-          <w:r>
-            <w:tab/>
-            <w:t>Performance Requirements</w:t>
-          </w:r>
-          <w:r>
-            <w:tab/>
-          </w:r>
-          <w:r>
-            <w:fldChar w:fldCharType="begin"/>
-          </w:r>
-          <w:r>
-            <w:instrText xml:space="preserve"> HYPERLINK \l "_2bn6wsx" </w:instrText>
-          </w:r>
-          <w:r>
-            <w:fldChar w:fldCharType="separate"/>
-          </w:r>
-          <w:r>
-            <w:t>4</w:t>
-          </w:r>
-        </w:p>
-        <w:p>
-          <w:pPr>
-            <w:tabs>
-              <w:tab w:val="right" w:pos="9360"/>
-              <w:tab w:val="left" w:pos="720"/>
-            </w:tabs>
-            <w:spacing w:line="220" w:lineRule="auto"/>
-            <w:ind w:left="270"/>
-            <w:jc w:val="both"/>
-          </w:pPr>
-          <w:r>
-            <w:fldChar w:fldCharType="end"/>
-          </w:r>
-          <w:r>
-            <w:t>5.2</w:t>
-          </w:r>
-          <w:r>
-            <w:tab/>
-            <w:t>Safety Requirements</w:t>
-          </w:r>
-          <w:r>
-            <w:tab/>
-          </w:r>
-          <w:r>
-            <w:fldChar w:fldCharType="begin"/>
-          </w:r>
-          <w:r>
-            <w:instrText xml:space="preserve"> HYPERLINK \l "_3as4poj" </w:instrText>
-          </w:r>
-          <w:r>
-            <w:fldChar w:fldCharType="separate"/>
-          </w:r>
-          <w:r>
-            <w:t>5</w:t>
-          </w:r>
-        </w:p>
-        <w:p>
-          <w:pPr>
-            <w:tabs>
-              <w:tab w:val="right" w:pos="9360"/>
-              <w:tab w:val="left" w:pos="720"/>
-            </w:tabs>
-            <w:spacing w:line="220" w:lineRule="auto"/>
-            <w:ind w:left="270"/>
-            <w:jc w:val="both"/>
-            <w:rPr>
-              <w:b/>
-              <w:sz w:val="24"/>
-              <w:szCs w:val="24"/>
-            </w:rPr>
-          </w:pPr>
-          <w:r>
-            <w:fldChar w:fldCharType="end"/>
-          </w:r>
-          <w:r>
-            <w:t>5.3</w:t>
-          </w:r>
-          <w:r>
-            <w:tab/>
-            <w:t>Software Quality Attributes</w:t>
-          </w:r>
-          <w:r>
-            <w:tab/>
-          </w:r>
-          <w:r>
-            <w:fldChar w:fldCharType="begin"/>
-          </w:r>
-          <w:r>
-            <w:instrText xml:space="preserve"> PAGEREF _1pxezwc \h </w:instrText>
-          </w:r>
-          <w:r>
-            <w:fldChar w:fldCharType="separate"/>
-          </w:r>
-          <w:r>
-            <w:t>5</w:t>
-          </w:r>
-          <w:hyperlink w:anchor="_3o7alnk" w:history="1"/>
-        </w:p>
-        <w:p>
-          <w:pPr>
-            <w:tabs>
-              <w:tab w:val="left" w:pos="360"/>
-              <w:tab w:val="right" w:pos="9360"/>
-            </w:tabs>
-            <w:spacing w:before="60" w:line="220" w:lineRule="auto"/>
-            <w:ind w:left="360"/>
-            <w:jc w:val="both"/>
-            <w:rPr>
-              <w:b/>
-              <w:sz w:val="24"/>
-              <w:szCs w:val="24"/>
-            </w:rPr>
-          </w:pPr>
-          <w:r>
-            <w:fldChar w:fldCharType="end"/>
-          </w:r>
-          <w:r>
-            <w:rPr>
-              <w:b/>
-              <w:sz w:val="24"/>
-              <w:szCs w:val="24"/>
-            </w:rPr>
-            <w:t>Appendix A: Software Process Model</w:t>
-          </w:r>
-          <w:r>
-            <w:rPr>
-              <w:b/>
-              <w:sz w:val="24"/>
-              <w:szCs w:val="24"/>
-            </w:rPr>
-            <w:tab/>
-            <w:t>5</w:t>
-          </w:r>
-        </w:p>
-        <w:p>
-          <w:pPr>
-            <w:tabs>
-              <w:tab w:val="left" w:pos="360"/>
-              <w:tab w:val="right" w:pos="9360"/>
-            </w:tabs>
-            <w:spacing w:before="60" w:line="220" w:lineRule="auto"/>
-            <w:ind w:left="360"/>
-            <w:jc w:val="both"/>
-            <w:rPr>
-              <w:b/>
-              <w:sz w:val="24"/>
-              <w:szCs w:val="24"/>
-            </w:rPr>
-          </w:pPr>
-          <w:r>
-            <w:rPr>
-              <w:b/>
-              <w:sz w:val="24"/>
-              <w:szCs w:val="24"/>
-            </w:rPr>
-            <w:t>Appendix B: Roles for Sprint 1</w:t>
-          </w:r>
-          <w:r>
-            <w:rPr>
-              <w:b/>
-              <w:sz w:val="24"/>
-              <w:szCs w:val="24"/>
-            </w:rPr>
-            <w:tab/>
-            <w:t>6</w:t>
-          </w:r>
-          <w:r>
             <w:fldChar w:fldCharType="end"/>
           </w:r>
         </w:p>
@@ -1527,8 +2242,6 @@
           <w:szCs w:val="36"/>
         </w:rPr>
       </w:pPr>
-      <w:bookmarkStart w:id="1" w:name="_30j0zll" w:colFirst="0" w:colLast="0"/>
-      <w:bookmarkEnd w:id="1"/>
     </w:p>
     <w:p>
       <w:pPr>
@@ -1541,8 +2254,8 @@
           <w:szCs w:val="36"/>
         </w:rPr>
       </w:pPr>
-      <w:bookmarkStart w:id="2" w:name="_j9kmaczg4rik" w:colFirst="0" w:colLast="0"/>
-      <w:bookmarkEnd w:id="2"/>
+      <w:bookmarkStart w:id="0" w:name="_j9kmaczg4rik" w:colFirst="0" w:colLast="0"/>
+      <w:bookmarkEnd w:id="0"/>
       <w:r>
         <w:rPr>
           <w:b/>
@@ -1663,7 +2376,25 @@
                 <w:sz w:val="24"/>
                 <w:szCs w:val="24"/>
               </w:rPr>
-              <w:t>Reason For Changes</w:t>
+              <w:t xml:space="preserve">Reason </w:t>
+            </w:r>
+            <w:proofErr w:type="gramStart"/>
+            <w:r>
+              <w:rPr>
+                <w:b/>
+                <w:sz w:val="24"/>
+                <w:szCs w:val="24"/>
+              </w:rPr>
+              <w:t>For</w:t>
+            </w:r>
+            <w:proofErr w:type="gramEnd"/>
+            <w:r>
+              <w:rPr>
+                <w:b/>
+                <w:sz w:val="24"/>
+                <w:szCs w:val="24"/>
+              </w:rPr>
+              <w:t xml:space="preserve"> Changes</w:t>
             </w:r>
           </w:p>
         </w:tc>
@@ -1917,8 +2648,7 @@
           <w:szCs w:val="36"/>
         </w:rPr>
       </w:pPr>
-      <w:bookmarkStart w:id="3" w:name="_1fob9te" w:colFirst="0" w:colLast="0"/>
-      <w:bookmarkEnd w:id="3"/>
+      <w:bookmarkStart w:id="1" w:name="_Toc58592220"/>
       <w:r>
         <w:rPr>
           <w:b/>
@@ -1928,6 +2658,7 @@
         <w:lastRenderedPageBreak/>
         <w:t>1. Introduction</w:t>
       </w:r>
+      <w:bookmarkEnd w:id="1"/>
     </w:p>
     <w:p>
       <w:pPr>
@@ -1939,15 +2670,23 @@
           <w:szCs w:val="28"/>
         </w:rPr>
       </w:pPr>
-      <w:bookmarkStart w:id="4" w:name="_3znysh7" w:colFirst="0" w:colLast="0"/>
-      <w:bookmarkEnd w:id="4"/>
+      <w:bookmarkStart w:id="2" w:name="_Toc58592221"/>
       <w:r>
         <w:rPr>
           <w:b/>
           <w:sz w:val="28"/>
           <w:szCs w:val="28"/>
         </w:rPr>
-        <w:t xml:space="preserve">1.1 Purpose </w:t>
+        <w:t>1.1 Purpose</w:t>
+      </w:r>
+      <w:bookmarkEnd w:id="2"/>
+      <w:r>
+        <w:rPr>
+          <w:b/>
+          <w:sz w:val="28"/>
+          <w:szCs w:val="28"/>
+        </w:rPr>
+        <w:t xml:space="preserve"> </w:t>
       </w:r>
     </w:p>
     <w:p>
@@ -1971,8 +2710,7 @@
           <w:i/>
         </w:rPr>
       </w:pPr>
-      <w:bookmarkStart w:id="5" w:name="_tyjcwt" w:colFirst="0" w:colLast="0"/>
-      <w:bookmarkEnd w:id="5"/>
+      <w:bookmarkStart w:id="3" w:name="_Toc58592222"/>
       <w:r>
         <w:rPr>
           <w:b/>
@@ -1981,6 +2719,7 @@
         </w:rPr>
         <w:t>1.2 Intended Audience and Reading Suggestions</w:t>
       </w:r>
+      <w:bookmarkEnd w:id="3"/>
     </w:p>
     <w:p>
       <w:pPr>
@@ -1998,8 +2737,9 @@
           <w:i/>
         </w:rPr>
       </w:pPr>
-      <w:bookmarkStart w:id="6" w:name="_3dy6vkm" w:colFirst="0" w:colLast="0"/>
-      <w:bookmarkEnd w:id="6"/>
+      <w:bookmarkStart w:id="4" w:name="_3dy6vkm" w:colFirst="0" w:colLast="0"/>
+      <w:bookmarkStart w:id="5" w:name="_Toc58592223"/>
+      <w:bookmarkEnd w:id="4"/>
       <w:r>
         <w:rPr>
           <w:b/>
@@ -2008,13 +2748,22 @@
         </w:rPr>
         <w:t>1.3 Product Scope</w:t>
       </w:r>
-    </w:p>
-    <w:p>
-      <w:pPr>
-        <w:spacing w:line="240" w:lineRule="auto"/>
-      </w:pPr>
-      <w:r>
-        <w:t>The software described here is intended for event organizers looking for a simple, easy-to-implement solution for event management that allows them to keep track of event attendees. The software should provide a way of generating reports for specific attendees, listing the workshops they have attended during a given time period.</w:t>
+      <w:bookmarkEnd w:id="5"/>
+    </w:p>
+    <w:p>
+      <w:pPr>
+        <w:spacing w:line="240" w:lineRule="auto"/>
+      </w:pPr>
+      <w:r>
+        <w:t xml:space="preserve">The software described here is intended for event organizers looking for a simple, easy-to-implement solution for event management that allows them to keep track of event attendees. The software should provide a way of generating reports for specific attendees, listing the workshops they have attended during a given </w:t>
+      </w:r>
+      <w:proofErr w:type="gramStart"/>
+      <w:r>
+        <w:t>time period</w:t>
+      </w:r>
+      <w:proofErr w:type="gramEnd"/>
+      <w:r>
+        <w:t>.</w:t>
       </w:r>
     </w:p>
     <w:p>
@@ -2027,8 +2776,7 @@
           <w:szCs w:val="36"/>
         </w:rPr>
       </w:pPr>
-      <w:bookmarkStart w:id="7" w:name="_4d34og8" w:colFirst="0" w:colLast="0"/>
-      <w:bookmarkEnd w:id="7"/>
+      <w:bookmarkStart w:id="6" w:name="_Toc58592224"/>
       <w:r>
         <w:rPr>
           <w:b/>
@@ -2037,6 +2785,7 @@
         </w:rPr>
         <w:t>2. Overall Description</w:t>
       </w:r>
+      <w:bookmarkEnd w:id="6"/>
     </w:p>
     <w:p>
       <w:pPr>
@@ -2046,8 +2795,7 @@
           <w:i/>
         </w:rPr>
       </w:pPr>
-      <w:bookmarkStart w:id="8" w:name="_2s8eyo1" w:colFirst="0" w:colLast="0"/>
-      <w:bookmarkEnd w:id="8"/>
+      <w:bookmarkStart w:id="7" w:name="_Toc58592225"/>
       <w:r>
         <w:rPr>
           <w:b/>
@@ -2056,13 +2804,22 @@
         </w:rPr>
         <w:t>2.1 Product Perspective</w:t>
       </w:r>
-    </w:p>
-    <w:p>
-      <w:pPr>
-        <w:spacing w:line="240" w:lineRule="auto"/>
-      </w:pPr>
-      <w:r>
-        <w:t>The motivational scenario for creating this software was as a solution for attendance auditing for professional development workshops at a community college. Event organizers needed a way to measure interest in a workshop, register who actually attended, and later would need to create reports for the attendance of a specific faculty member to give to the dean of their department. The software is intended to be a standalone system that can be easily hosted on the client’s servers.</w:t>
+      <w:bookmarkEnd w:id="7"/>
+    </w:p>
+    <w:p>
+      <w:pPr>
+        <w:spacing w:line="240" w:lineRule="auto"/>
+      </w:pPr>
+      <w:r>
+        <w:t xml:space="preserve">The motivational scenario for creating this software was as a solution for attendance auditing for professional development workshops at a community college. Event organizers needed a way to measure interest in a workshop, register who </w:t>
+      </w:r>
+      <w:proofErr w:type="gramStart"/>
+      <w:r>
+        <w:t>actually attended</w:t>
+      </w:r>
+      <w:proofErr w:type="gramEnd"/>
+      <w:r>
+        <w:t>, and later would need to create reports for the attendance of a specific faculty member to give to the dean of their department. The software is intended to be a standalone system that can be easily hosted on the client’s servers.</w:t>
       </w:r>
     </w:p>
     <w:p>
@@ -2073,8 +2830,7 @@
           <w:i/>
         </w:rPr>
       </w:pPr>
-      <w:bookmarkStart w:id="9" w:name="_17dp8vu" w:colFirst="0" w:colLast="0"/>
-      <w:bookmarkEnd w:id="9"/>
+      <w:bookmarkStart w:id="8" w:name="_Toc58592226"/>
       <w:r>
         <w:rPr>
           <w:b/>
@@ -2083,6 +2839,7 @@
         </w:rPr>
         <w:t>2.2 Product Functions</w:t>
       </w:r>
+      <w:bookmarkEnd w:id="8"/>
     </w:p>
     <w:p>
       <w:pPr>
@@ -2117,8 +2874,13 @@
         <w:spacing w:line="240" w:lineRule="auto"/>
       </w:pPr>
       <w:r>
-        <w:t>Event organizer compiles a report of a specific attendee and all the workshops they have visited during a given time period</w:t>
-      </w:r>
+        <w:t xml:space="preserve">Event organizer compiles a report of a specific attendee and all the workshops they have visited during a given </w:t>
+      </w:r>
+      <w:proofErr w:type="gramStart"/>
+      <w:r>
+        <w:t>time period</w:t>
+      </w:r>
+      <w:proofErr w:type="gramEnd"/>
     </w:p>
     <w:p>
       <w:pPr>
@@ -2162,8 +2924,7 @@
         <w:pStyle w:val="Heading2"/>
         <w:spacing w:before="280" w:after="280" w:line="240" w:lineRule="auto"/>
       </w:pPr>
-      <w:bookmarkStart w:id="10" w:name="_3rdcrjn" w:colFirst="0" w:colLast="0"/>
-      <w:bookmarkEnd w:id="10"/>
+      <w:bookmarkStart w:id="9" w:name="_Toc58592227"/>
       <w:r>
         <w:rPr>
           <w:b/>
@@ -2172,6 +2933,7 @@
         </w:rPr>
         <w:t>2.3 User Classes and Characteristics</w:t>
       </w:r>
+      <w:bookmarkEnd w:id="9"/>
     </w:p>
     <w:p>
       <w:pPr>
@@ -2256,8 +3018,7 @@
           <w:i/>
         </w:rPr>
       </w:pPr>
-      <w:bookmarkStart w:id="11" w:name="_26in1rg" w:colFirst="0" w:colLast="0"/>
-      <w:bookmarkEnd w:id="11"/>
+      <w:bookmarkStart w:id="10" w:name="_Toc58592228"/>
       <w:r>
         <w:rPr>
           <w:b/>
@@ -2266,6 +3027,7 @@
         </w:rPr>
         <w:t>2.4 Operating Environment</w:t>
       </w:r>
+      <w:bookmarkEnd w:id="10"/>
     </w:p>
     <w:p>
       <w:pPr>
@@ -2304,8 +3066,7 @@
           <w:i/>
         </w:rPr>
       </w:pPr>
-      <w:bookmarkStart w:id="12" w:name="_lnxbz9" w:colFirst="0" w:colLast="0"/>
-      <w:bookmarkEnd w:id="12"/>
+      <w:bookmarkStart w:id="11" w:name="_Toc58592229"/>
       <w:r>
         <w:rPr>
           <w:b/>
@@ -2314,6 +3075,7 @@
         </w:rPr>
         <w:t>2.5 Design and Implementation Constraints</w:t>
       </w:r>
+      <w:bookmarkEnd w:id="11"/>
     </w:p>
     <w:p>
       <w:pPr>
@@ -2334,8 +3096,7 @@
           <w:szCs w:val="36"/>
         </w:rPr>
       </w:pPr>
-      <w:bookmarkStart w:id="13" w:name="_44sinio" w:colFirst="0" w:colLast="0"/>
-      <w:bookmarkEnd w:id="13"/>
+      <w:bookmarkStart w:id="12" w:name="_Toc58592230"/>
       <w:r>
         <w:rPr>
           <w:b/>
@@ -2344,6 +3105,7 @@
         </w:rPr>
         <w:t>3. External Interface Requirements</w:t>
       </w:r>
+      <w:bookmarkEnd w:id="12"/>
     </w:p>
     <w:p>
       <w:pPr>
@@ -2355,8 +3117,7 @@
           <w:szCs w:val="28"/>
         </w:rPr>
       </w:pPr>
-      <w:bookmarkStart w:id="14" w:name="_2jxsxqh" w:colFirst="0" w:colLast="0"/>
-      <w:bookmarkEnd w:id="14"/>
+      <w:bookmarkStart w:id="13" w:name="_Toc58592231"/>
       <w:r>
         <w:rPr>
           <w:b/>
@@ -2365,6 +3126,7 @@
         </w:rPr>
         <w:t>3.1 User Interfaces</w:t>
       </w:r>
+      <w:bookmarkEnd w:id="13"/>
     </w:p>
     <w:p>
       <w:pPr>
@@ -2481,8 +3243,7 @@
           <w:i/>
         </w:rPr>
       </w:pPr>
-      <w:bookmarkStart w:id="15" w:name="_z337ya" w:colFirst="0" w:colLast="0"/>
-      <w:bookmarkEnd w:id="15"/>
+      <w:bookmarkStart w:id="14" w:name="_Toc58592232"/>
       <w:r>
         <w:rPr>
           <w:b/>
@@ -2491,6 +3252,7 @@
         </w:rPr>
         <w:t>3.2 Hardware Interfaces</w:t>
       </w:r>
+      <w:bookmarkEnd w:id="14"/>
     </w:p>
     <w:p>
       <w:pPr>
@@ -2609,8 +3371,7 @@
           <w:szCs w:val="36"/>
         </w:rPr>
       </w:pPr>
-      <w:bookmarkStart w:id="16" w:name="_4i7ojhp" w:colFirst="0" w:colLast="0"/>
-      <w:bookmarkEnd w:id="16"/>
+      <w:bookmarkStart w:id="15" w:name="_Toc58592233"/>
       <w:r>
         <w:rPr>
           <w:b/>
@@ -2619,14 +3380,14 @@
         </w:rPr>
         <w:t>System Features</w:t>
       </w:r>
+      <w:bookmarkEnd w:id="15"/>
     </w:p>
     <w:p>
       <w:pPr>
         <w:pStyle w:val="Heading2"/>
         <w:spacing w:before="280" w:after="280" w:line="240" w:lineRule="auto"/>
       </w:pPr>
-      <w:bookmarkStart w:id="17" w:name="_2xcytpi" w:colFirst="0" w:colLast="0"/>
-      <w:bookmarkEnd w:id="17"/>
+      <w:bookmarkStart w:id="16" w:name="_Toc58592234"/>
       <w:r>
         <w:rPr>
           <w:b/>
@@ -2651,6 +3412,7 @@
         </w:rPr>
         <w:t xml:space="preserve"> Event Management</w:t>
       </w:r>
+      <w:bookmarkEnd w:id="16"/>
     </w:p>
     <w:p>
       <w:pPr>
@@ -2763,7 +3525,15 @@
         <w:t xml:space="preserve">Admin </w:t>
       </w:r>
       <w:r>
-        <w:t xml:space="preserve">decides to host an event, the system will ask the user to enter the name of the event, the time the event will happen, and also the place that this event will take. Once this information is entered, the system will ask the </w:t>
+        <w:t xml:space="preserve">decides to host an event, the system will ask the user to enter the name of the event, the time the event will happen, </w:t>
+      </w:r>
+      <w:proofErr w:type="gramStart"/>
+      <w:r>
+        <w:t>and also</w:t>
+      </w:r>
+      <w:proofErr w:type="gramEnd"/>
+      <w:r>
+        <w:t xml:space="preserve"> the place that this event will take. Once this information is entered, the system will ask the </w:t>
       </w:r>
       <w:r>
         <w:t xml:space="preserve">Admin </w:t>
@@ -2795,8 +3565,13 @@
       <w:r>
         <w:t xml:space="preserve"> Admin </w:t>
       </w:r>
-      <w:r>
-        <w:t xml:space="preserve">are able to audit the attendance data to see who is coming, as well as getting information of who exactly attended on the day of the event. </w:t>
+      <w:proofErr w:type="gramStart"/>
+      <w:r>
+        <w:t>are able to</w:t>
+      </w:r>
+      <w:proofErr w:type="gramEnd"/>
+      <w:r>
+        <w:t xml:space="preserve"> audit the attendance data to see who is coming, as well as getting information of who exactly attended on the day of the event. </w:t>
       </w:r>
     </w:p>
     <w:p>
@@ -3156,8 +3931,7 @@
           <w:szCs w:val="28"/>
         </w:rPr>
       </w:pPr>
-      <w:bookmarkStart w:id="18" w:name="_1ci93xb" w:colFirst="0" w:colLast="0"/>
-      <w:bookmarkEnd w:id="18"/>
+      <w:bookmarkStart w:id="17" w:name="_Toc58592235"/>
       <w:r>
         <w:rPr>
           <w:b/>
@@ -3182,6 +3956,7 @@
         </w:rPr>
         <w:t>s/Items functionality</w:t>
       </w:r>
+      <w:bookmarkEnd w:id="17"/>
     </w:p>
     <w:p>
       <w:pPr>
@@ -3329,8 +4104,7 @@
           <w:szCs w:val="36"/>
         </w:rPr>
       </w:pPr>
-      <w:bookmarkStart w:id="19" w:name="_3whwml4" w:colFirst="0" w:colLast="0"/>
-      <w:bookmarkEnd w:id="19"/>
+      <w:bookmarkStart w:id="18" w:name="_Toc58592236"/>
       <w:r>
         <w:rPr>
           <w:b/>
@@ -3339,6 +4113,7 @@
         </w:rPr>
         <w:t>Other Nonfunctional Requirements</w:t>
       </w:r>
+      <w:bookmarkEnd w:id="18"/>
     </w:p>
     <w:p>
       <w:pPr>
@@ -3348,8 +4123,7 @@
           <w:i/>
         </w:rPr>
       </w:pPr>
-      <w:bookmarkStart w:id="20" w:name="_2bn6wsx" w:colFirst="0" w:colLast="0"/>
-      <w:bookmarkEnd w:id="20"/>
+      <w:bookmarkStart w:id="19" w:name="_Toc58592237"/>
       <w:r>
         <w:rPr>
           <w:b/>
@@ -3358,6 +4132,7 @@
         </w:rPr>
         <w:t>5.1 Performance Requirements</w:t>
       </w:r>
+      <w:bookmarkEnd w:id="19"/>
     </w:p>
     <w:p>
       <w:pPr>
@@ -3372,15 +4147,17 @@
           <w:szCs w:val="24"/>
         </w:rPr>
       </w:pPr>
-      <w:bookmarkStart w:id="21" w:name="_sygmucpbjl9q" w:colFirst="0" w:colLast="0"/>
+      <w:bookmarkStart w:id="20" w:name="_sygmucpbjl9q" w:colFirst="0" w:colLast="0"/>
+      <w:bookmarkStart w:id="21" w:name="_Toc58592238"/>
+      <w:bookmarkEnd w:id="20"/>
+      <w:r>
+        <w:rPr>
+          <w:sz w:val="24"/>
+          <w:szCs w:val="24"/>
+        </w:rPr>
+        <w:t>Fast response time under few seconds</w:t>
+      </w:r>
       <w:bookmarkEnd w:id="21"/>
-      <w:r>
-        <w:rPr>
-          <w:sz w:val="24"/>
-          <w:szCs w:val="24"/>
-        </w:rPr>
-        <w:t>Fast response time under few seconds</w:t>
-      </w:r>
     </w:p>
     <w:p>
       <w:pPr>
@@ -3396,6 +4173,7 @@
         </w:rPr>
       </w:pPr>
       <w:bookmarkStart w:id="22" w:name="_i83w7xhjkhpo" w:colFirst="0" w:colLast="0"/>
+      <w:bookmarkStart w:id="23" w:name="_Toc58592239"/>
       <w:bookmarkEnd w:id="22"/>
       <w:r>
         <w:rPr>
@@ -3404,6 +4182,7 @@
         </w:rPr>
         <w:t>Handles errors gracefully</w:t>
       </w:r>
+      <w:bookmarkEnd w:id="23"/>
     </w:p>
     <w:p>
       <w:pPr>
@@ -3412,8 +4191,13 @@
           <w:numId w:val="3"/>
         </w:numPr>
       </w:pPr>
-      <w:r>
-        <w:t>Can’t be offline longer than 5 seconds</w:t>
+      <w:proofErr w:type="gramStart"/>
+      <w:r>
+        <w:t>Can’t</w:t>
+      </w:r>
+      <w:proofErr w:type="gramEnd"/>
+      <w:r>
+        <w:t xml:space="preserve"> be offline longer than 5 seconds</w:t>
       </w:r>
     </w:p>
     <w:p>
@@ -3424,8 +4208,9 @@
           <w:i/>
         </w:rPr>
       </w:pPr>
-      <w:bookmarkStart w:id="23" w:name="_qsh70q" w:colFirst="0" w:colLast="0"/>
-      <w:bookmarkEnd w:id="23"/>
+      <w:bookmarkStart w:id="24" w:name="_qsh70q" w:colFirst="0" w:colLast="0"/>
+      <w:bookmarkStart w:id="25" w:name="_Toc58592240"/>
+      <w:bookmarkEnd w:id="24"/>
       <w:r>
         <w:rPr>
           <w:b/>
@@ -3434,6 +4219,7 @@
         </w:rPr>
         <w:t>5.2 Safety Requirements</w:t>
       </w:r>
+      <w:bookmarkEnd w:id="25"/>
     </w:p>
     <w:p>
       <w:pPr>
@@ -3450,7 +4236,21 @@
         <w:rPr>
           <w:i/>
         </w:rPr>
-        <w:t xml:space="preserve">Sensitive information can be kept safe by limiting some access to information for users to take a look at. </w:t>
+        <w:t xml:space="preserve">Sensitive information can be kept safe by limiting some access to information for users to </w:t>
+      </w:r>
+      <w:proofErr w:type="gramStart"/>
+      <w:r>
+        <w:rPr>
+          <w:i/>
+        </w:rPr>
+        <w:t>take a look</w:t>
+      </w:r>
+      <w:proofErr w:type="gramEnd"/>
+      <w:r>
+        <w:rPr>
+          <w:i/>
+        </w:rPr>
+        <w:t xml:space="preserve"> at. </w:t>
       </w:r>
     </w:p>
     <w:p>
@@ -3515,8 +4315,7 @@
           <w:i/>
         </w:rPr>
       </w:pPr>
-      <w:bookmarkStart w:id="24" w:name="_1pxezwc" w:colFirst="0" w:colLast="0"/>
-      <w:bookmarkEnd w:id="24"/>
+      <w:bookmarkStart w:id="26" w:name="_Toc58592241"/>
       <w:r>
         <w:rPr>
           <w:b/>
@@ -3526,6 +4325,7 @@
         <w:lastRenderedPageBreak/>
         <w:t>5.3 Software Quality Attributes</w:t>
       </w:r>
+      <w:bookmarkEnd w:id="26"/>
     </w:p>
     <w:p>
       <w:pPr>
@@ -3540,8 +4340,9 @@
           <w:szCs w:val="24"/>
         </w:rPr>
       </w:pPr>
-      <w:bookmarkStart w:id="25" w:name="_k6e9zt873kdp" w:colFirst="0" w:colLast="0"/>
-      <w:bookmarkEnd w:id="25"/>
+      <w:bookmarkStart w:id="27" w:name="_k6e9zt873kdp" w:colFirst="0" w:colLast="0"/>
+      <w:bookmarkStart w:id="28" w:name="_Toc58592242"/>
+      <w:bookmarkEnd w:id="27"/>
       <w:r>
         <w:rPr>
           <w:sz w:val="24"/>
@@ -3554,7 +4355,15 @@
           <w:sz w:val="24"/>
           <w:szCs w:val="24"/>
         </w:rPr>
-        <w:t xml:space="preserve">integrable </w:t>
+        <w:t>integrable</w:t>
+      </w:r>
+      <w:bookmarkEnd w:id="28"/>
+      <w:r>
+        <w:rPr>
+          <w:sz w:val="24"/>
+          <w:szCs w:val="24"/>
+        </w:rPr>
+        <w:t xml:space="preserve"> </w:t>
       </w:r>
     </w:p>
     <w:p>
@@ -3570,8 +4379,9 @@
           <w:szCs w:val="24"/>
         </w:rPr>
       </w:pPr>
-      <w:bookmarkStart w:id="26" w:name="_o3ybvfcinssn" w:colFirst="0" w:colLast="0"/>
-      <w:bookmarkEnd w:id="26"/>
+      <w:bookmarkStart w:id="29" w:name="_o3ybvfcinssn" w:colFirst="0" w:colLast="0"/>
+      <w:bookmarkStart w:id="30" w:name="_Toc58592243"/>
+      <w:bookmarkEnd w:id="29"/>
       <w:r>
         <w:rPr>
           <w:sz w:val="24"/>
@@ -3579,6 +4389,7 @@
         </w:rPr>
         <w:t>Cheap to implement</w:t>
       </w:r>
+      <w:bookmarkEnd w:id="30"/>
     </w:p>
     <w:p>
       <w:pPr>
@@ -3593,8 +4404,9 @@
           <w:szCs w:val="24"/>
         </w:rPr>
       </w:pPr>
-      <w:bookmarkStart w:id="27" w:name="_n059ucsn4nf7" w:colFirst="0" w:colLast="0"/>
-      <w:bookmarkEnd w:id="27"/>
+      <w:bookmarkStart w:id="31" w:name="_n059ucsn4nf7" w:colFirst="0" w:colLast="0"/>
+      <w:bookmarkStart w:id="32" w:name="_Toc58592244"/>
+      <w:bookmarkEnd w:id="31"/>
       <w:r>
         <w:rPr>
           <w:sz w:val="24"/>
@@ -3609,6 +4421,7 @@
         </w:rPr>
         <w:t xml:space="preserve"> IE, Firefox, Chrome</w:t>
       </w:r>
+      <w:bookmarkEnd w:id="32"/>
     </w:p>
     <w:p>
       <w:pPr>
@@ -3681,8 +4494,8 @@
           <w:szCs w:val="36"/>
         </w:rPr>
       </w:pPr>
-      <w:bookmarkStart w:id="28" w:name="_23ckvvd" w:colFirst="0" w:colLast="0"/>
-      <w:bookmarkEnd w:id="28"/>
+      <w:bookmarkStart w:id="33" w:name="_23ckvvd" w:colFirst="0" w:colLast="0"/>
+      <w:bookmarkEnd w:id="33"/>
       <w:r>
         <w:rPr>
           <w:b/>
@@ -6411,6 +7224,62 @@
       <w:szCs w:val="18"/>
     </w:rPr>
   </w:style>
+  <w:style w:type="paragraph" w:styleId="TOC1">
+    <w:name w:val="toc 1"/>
+    <w:basedOn w:val="Normal"/>
+    <w:next w:val="Normal"/>
+    <w:autoRedefine/>
+    <w:uiPriority w:val="39"/>
+    <w:unhideWhenUsed/>
+    <w:rsid w:val="00E04BA6"/>
+    <w:pPr>
+      <w:spacing w:after="100"/>
+    </w:pPr>
+  </w:style>
+  <w:style w:type="paragraph" w:styleId="TOC2">
+    <w:name w:val="toc 2"/>
+    <w:basedOn w:val="Normal"/>
+    <w:next w:val="Normal"/>
+    <w:autoRedefine/>
+    <w:uiPriority w:val="39"/>
+    <w:unhideWhenUsed/>
+    <w:rsid w:val="00E04BA6"/>
+    <w:pPr>
+      <w:spacing w:after="100"/>
+      <w:ind w:left="220"/>
+    </w:pPr>
+  </w:style>
+  <w:style w:type="character" w:styleId="Hyperlink">
+    <w:name w:val="Hyperlink"/>
+    <w:basedOn w:val="DefaultParagraphFont"/>
+    <w:uiPriority w:val="99"/>
+    <w:unhideWhenUsed/>
+    <w:rsid w:val="00E04BA6"/>
+    <w:rPr>
+      <w:color w:val="0000FF" w:themeColor="hyperlink"/>
+      <w:u w:val="single"/>
+    </w:rPr>
+  </w:style>
+  <w:style w:type="paragraph" w:styleId="TOCHeading">
+    <w:name w:val="TOC Heading"/>
+    <w:basedOn w:val="Heading1"/>
+    <w:next w:val="Normal"/>
+    <w:uiPriority w:val="39"/>
+    <w:unhideWhenUsed/>
+    <w:qFormat/>
+    <w:rsid w:val="00E04BA6"/>
+    <w:pPr>
+      <w:spacing w:before="240" w:after="0" w:line="259" w:lineRule="auto"/>
+      <w:outlineLvl w:val="9"/>
+    </w:pPr>
+    <w:rPr>
+      <w:rFonts w:asciiTheme="majorHAnsi" w:eastAsiaTheme="majorEastAsia" w:hAnsiTheme="majorHAnsi" w:cstheme="majorBidi"/>
+      <w:color w:val="365F91" w:themeColor="accent1" w:themeShade="BF"/>
+      <w:sz w:val="32"/>
+      <w:szCs w:val="32"/>
+      <w:lang w:val="en-US"/>
+    </w:rPr>
+  </w:style>
 </w:styles>
 </file>
 

</xml_diff>